<commit_message>
All Labs Reupload 1-12
All labs reuploaded from lab 1 to lab 12
</commit_message>
<xml_diff>
--- a/Labs/Lab 1/Lab1(Syntax Logical Errors, SDLC)(1).docx
+++ b/Labs/Lab 1/Lab1(Syntax Logical Errors, SDLC)(1).docx
@@ -218,7 +218,16 @@
           <w:i/>
           <w:iCs/>
         </w:rPr>
-        <w:t xml:space="preserve">Grade for assignment: </w:t>
+        <w:t>The grade</w:t>
+      </w:r>
+      <w:r>
+        <w:rPr>
+          <w:rFonts w:ascii="Arial" w:hAnsi="Arial" w:cs="Arial"/>
+          <w:b/>
+          <w:i/>
+          <w:iCs/>
+        </w:rPr>
+        <w:t xml:space="preserve"> for assignment: </w:t>
       </w:r>
       <w:r>
         <w:rPr>
@@ -682,25 +691,7 @@
           <w:i/>
           <w:iCs/>
         </w:rPr>
-        <w:t>ecome familiar with working in an Integrated Development Environments (IDE), (</w:t>
-      </w:r>
-      <w:proofErr w:type="gramStart"/>
-      <w:r>
-        <w:rPr>
-          <w:rFonts w:ascii="Arial" w:hAnsi="Arial" w:cs="Arial"/>
-          <w:i/>
-          <w:iCs/>
-        </w:rPr>
-        <w:t>i.e.</w:t>
-      </w:r>
-      <w:proofErr w:type="gramEnd"/>
-      <w:r>
-        <w:rPr>
-          <w:rFonts w:ascii="Arial" w:hAnsi="Arial" w:cs="Arial"/>
-          <w:i/>
-          <w:iCs/>
-        </w:rPr>
-        <w:t xml:space="preserve"> Visual Studio CODE) when </w:t>
+        <w:t xml:space="preserve">ecome familiar with working in an Integrated Development Environments (IDE), (i.e. Visual Studio CODE) when </w:t>
       </w:r>
       <w:r>
         <w:rPr>
@@ -1077,11 +1068,25 @@
       </w:r>
       <w:r>
         <w:rPr>
-          <w:rFonts w:ascii="Arial" w:hAnsi="Arial" w:cs="Arial"/>
+          <w:rFonts w:ascii="Consolas" w:hAnsi="Consolas" w:cs="Arial"/>
           <w:u w:val="single"/>
         </w:rPr>
+        <w:t xml:space="preserve"> (Cosc</w:t>
+      </w:r>
+      <w:r>
+        <w:rPr>
+          <w:rFonts w:ascii="Arial" w:hAnsi="Arial" w:cs="Arial"/>
+          <w:u w:val="single"/>
+        </w:rPr>
         <w:t xml:space="preserve"> </w:t>
       </w:r>
+      <w:r>
+        <w:rPr>
+          <w:rFonts w:ascii="Arial" w:hAnsi="Arial" w:cs="Arial"/>
+          <w:u w:val="single"/>
+        </w:rPr>
+        <w:t>175)</w:t>
+      </w:r>
     </w:p>
     <w:p>
       <w:pPr>
@@ -1122,23 +1127,7 @@
           <w:rFonts w:ascii="Arial" w:hAnsi="Arial" w:cs="Arial"/>
           <w:u w:val="single"/>
         </w:rPr>
-        <w:t xml:space="preserve">l </w:t>
-      </w:r>
-      <w:proofErr w:type="gramStart"/>
-      <w:r>
-        <w:rPr>
-          <w:rFonts w:ascii="Arial" w:hAnsi="Arial" w:cs="Arial"/>
-          <w:u w:val="single"/>
-        </w:rPr>
-        <w:t>Of</w:t>
-      </w:r>
-      <w:proofErr w:type="gramEnd"/>
-      <w:r>
-        <w:rPr>
-          <w:rFonts w:ascii="Arial" w:hAnsi="Arial" w:cs="Arial"/>
-          <w:u w:val="single"/>
-        </w:rPr>
-        <w:t xml:space="preserve"> The Above</w:t>
+        <w:t>l Of The Above</w:t>
       </w:r>
     </w:p>
     <w:p>
@@ -1202,29 +1191,7 @@
           <w:i/>
           <w:iCs/>
         </w:rPr>
-        <w:t xml:space="preserve">role (did the typing or read and </w:t>
-      </w:r>
-      <w:proofErr w:type="gramStart"/>
-      <w:r>
-        <w:rPr>
-          <w:rFonts w:ascii="Arial" w:hAnsi="Arial" w:cs="Arial"/>
-          <w:b/>
-          <w:bCs/>
-          <w:i/>
-          <w:iCs/>
-        </w:rPr>
-        <w:t>review)_</w:t>
-      </w:r>
-      <w:proofErr w:type="gramEnd"/>
-      <w:r>
-        <w:rPr>
-          <w:rFonts w:ascii="Arial" w:hAnsi="Arial" w:cs="Arial"/>
-          <w:b/>
-          <w:bCs/>
-          <w:i/>
-          <w:iCs/>
-        </w:rPr>
-        <w:t>_____________________________</w:t>
+        <w:t>role (did the typing or read and review)______________________________</w:t>
       </w:r>
     </w:p>
     <w:p>
@@ -1682,693 +1649,898 @@
     </w:p>
     <w:p>
       <w:pPr>
-        <w:autoSpaceDE w:val="0"/>
-        <w:autoSpaceDN w:val="0"/>
-        <w:adjustRightInd w:val="0"/>
-        <w:spacing w:after="0" w:line="240" w:lineRule="auto"/>
-        <w:ind w:left="720"/>
-        <w:rPr>
-          <w:rFonts w:ascii="Consolas" w:hAnsi="Consolas" w:cs="Arial"/>
-          <w:color w:val="000000"/>
-          <w:sz w:val="19"/>
-          <w:szCs w:val="19"/>
-          <w:highlight w:val="white"/>
-        </w:rPr>
-      </w:pPr>
-      <w:r>
-        <w:rPr>
-          <w:rFonts w:ascii="Consolas" w:hAnsi="Consolas" w:cs="Arial"/>
-          <w:color w:val="0000FF"/>
-          <w:sz w:val="19"/>
-          <w:szCs w:val="19"/>
-          <w:highlight w:val="white"/>
+        <w:pStyle w:val="ListParagraph"/>
+        <w:numPr>
+          <w:ilvl w:val="0"/>
+          <w:numId w:val="1"/>
+        </w:numPr>
+        <w:shd w:val="clear" w:color="auto" w:fill="0D1117"/>
+        <w:spacing w:after="0" w:line="285" w:lineRule="atLeast"/>
+        <w:rPr>
+          <w:rFonts w:ascii="Consolas" w:eastAsia="Times New Roman" w:hAnsi="Consolas" w:cs="Times New Roman"/>
+          <w:color w:val="C9D1D9"/>
+          <w:sz w:val="21"/>
+          <w:szCs w:val="21"/>
+        </w:rPr>
+      </w:pPr>
+      <w:r>
+        <w:rPr>
+          <w:rFonts w:ascii="Consolas" w:eastAsia="Times New Roman" w:hAnsi="Consolas" w:cs="Times New Roman"/>
+          <w:color w:val="8B949E"/>
+          <w:sz w:val="21"/>
+          <w:szCs w:val="21"/>
+        </w:rPr>
+        <w:t>/*</w:t>
+      </w:r>
+    </w:p>
+    <w:p>
+      <w:pPr>
+        <w:pStyle w:val="ListParagraph"/>
+        <w:numPr>
+          <w:ilvl w:val="0"/>
+          <w:numId w:val="1"/>
+        </w:numPr>
+        <w:shd w:val="clear" w:color="auto" w:fill="0D1117"/>
+        <w:spacing w:after="0" w:line="285" w:lineRule="atLeast"/>
+        <w:rPr>
+          <w:rFonts w:ascii="Consolas" w:eastAsia="Times New Roman" w:hAnsi="Consolas" w:cs="Times New Roman"/>
+          <w:color w:val="C9D1D9"/>
+          <w:sz w:val="21"/>
+          <w:szCs w:val="21"/>
+        </w:rPr>
+      </w:pPr>
+      <w:r>
+        <w:rPr>
+          <w:rFonts w:ascii="Consolas" w:eastAsia="Times New Roman" w:hAnsi="Consolas" w:cs="Times New Roman"/>
+          <w:color w:val="8B949E"/>
+          <w:sz w:val="21"/>
+          <w:szCs w:val="21"/>
+        </w:rPr>
+        <w:t>    Blessing Abumere</w:t>
+      </w:r>
+    </w:p>
+    <w:p>
+      <w:pPr>
+        <w:pStyle w:val="ListParagraph"/>
+        <w:numPr>
+          <w:ilvl w:val="0"/>
+          <w:numId w:val="1"/>
+        </w:numPr>
+        <w:shd w:val="clear" w:color="auto" w:fill="0D1117"/>
+        <w:spacing w:after="0" w:line="285" w:lineRule="atLeast"/>
+        <w:rPr>
+          <w:rFonts w:ascii="Consolas" w:eastAsia="Times New Roman" w:hAnsi="Consolas" w:cs="Times New Roman"/>
+          <w:color w:val="C9D1D9"/>
+          <w:sz w:val="21"/>
+          <w:szCs w:val="21"/>
+        </w:rPr>
+      </w:pPr>
+      <w:r>
+        <w:rPr>
+          <w:rFonts w:ascii="Consolas" w:eastAsia="Times New Roman" w:hAnsi="Consolas" w:cs="Times New Roman"/>
+          <w:color w:val="8B949E"/>
+          <w:sz w:val="21"/>
+          <w:szCs w:val="21"/>
+        </w:rPr>
+        <w:t xml:space="preserve">    9/7/2022 </w:t>
+      </w:r>
+      <w:r>
+        <w:rPr>
+          <w:rFonts w:ascii="Consolas" w:eastAsia="Times New Roman" w:hAnsi="Consolas" w:cs="Times New Roman"/>
+          <w:color w:val="8B949E"/>
+          <w:sz w:val="21"/>
+          <w:szCs w:val="21"/>
+        </w:rPr>
+        <w:t>3:20 pm</w:t>
+      </w:r>
+    </w:p>
+    <w:p>
+      <w:pPr>
+        <w:pStyle w:val="ListParagraph"/>
+        <w:numPr>
+          <w:ilvl w:val="0"/>
+          <w:numId w:val="1"/>
+        </w:numPr>
+        <w:shd w:val="clear" w:color="auto" w:fill="0D1117"/>
+        <w:spacing w:after="0" w:line="285" w:lineRule="atLeast"/>
+        <w:rPr>
+          <w:rFonts w:ascii="Consolas" w:eastAsia="Times New Roman" w:hAnsi="Consolas" w:cs="Times New Roman"/>
+          <w:color w:val="C9D1D9"/>
+          <w:sz w:val="21"/>
+          <w:szCs w:val="21"/>
+        </w:rPr>
+      </w:pPr>
+      <w:r>
+        <w:rPr>
+          <w:rFonts w:ascii="Consolas" w:eastAsia="Times New Roman" w:hAnsi="Consolas" w:cs="Times New Roman"/>
+          <w:color w:val="8B949E"/>
+          <w:sz w:val="21"/>
+          <w:szCs w:val="21"/>
+        </w:rPr>
+        <w:t>    GEN COMPUTER SCI (COSC175006)-1224</w:t>
+      </w:r>
+    </w:p>
+    <w:p>
+      <w:pPr>
+        <w:pStyle w:val="ListParagraph"/>
+        <w:numPr>
+          <w:ilvl w:val="0"/>
+          <w:numId w:val="1"/>
+        </w:numPr>
+        <w:shd w:val="clear" w:color="auto" w:fill="0D1117"/>
+        <w:spacing w:after="0" w:line="285" w:lineRule="atLeast"/>
+        <w:rPr>
+          <w:rFonts w:ascii="Consolas" w:eastAsia="Times New Roman" w:hAnsi="Consolas" w:cs="Times New Roman"/>
+          <w:color w:val="C9D1D9"/>
+          <w:sz w:val="21"/>
+          <w:szCs w:val="21"/>
+        </w:rPr>
+      </w:pPr>
+      <w:r>
+        <w:rPr>
+          <w:rFonts w:ascii="Consolas" w:eastAsia="Times New Roman" w:hAnsi="Consolas" w:cs="Times New Roman"/>
+          <w:color w:val="8B949E"/>
+          <w:sz w:val="21"/>
+          <w:szCs w:val="21"/>
+        </w:rPr>
+        <w:t>*/</w:t>
+      </w:r>
+    </w:p>
+    <w:p>
+      <w:pPr>
+        <w:pStyle w:val="ListParagraph"/>
+        <w:numPr>
+          <w:ilvl w:val="0"/>
+          <w:numId w:val="1"/>
+        </w:numPr>
+        <w:shd w:val="clear" w:color="auto" w:fill="0D1117"/>
+        <w:spacing w:after="0" w:line="285" w:lineRule="atLeast"/>
+        <w:rPr>
+          <w:rFonts w:ascii="Consolas" w:eastAsia="Times New Roman" w:hAnsi="Consolas" w:cs="Times New Roman"/>
+          <w:color w:val="C9D1D9"/>
+          <w:sz w:val="21"/>
+          <w:szCs w:val="21"/>
+        </w:rPr>
+      </w:pPr>
+      <w:r>
+        <w:rPr>
+          <w:rFonts w:ascii="Consolas" w:eastAsia="Times New Roman" w:hAnsi="Consolas" w:cs="Times New Roman"/>
+          <w:color w:val="FF7B72"/>
+          <w:sz w:val="21"/>
+          <w:szCs w:val="21"/>
         </w:rPr>
         <w:t>#include</w:t>
       </w:r>
       <w:r>
         <w:rPr>
-          <w:rFonts w:ascii="Consolas" w:hAnsi="Consolas" w:cs="Arial"/>
-          <w:color w:val="000000"/>
-          <w:sz w:val="19"/>
-          <w:szCs w:val="19"/>
-          <w:highlight w:val="white"/>
+          <w:rFonts w:ascii="Consolas" w:eastAsia="Times New Roman" w:hAnsi="Consolas" w:cs="Times New Roman"/>
+          <w:color w:val="C9D1D9"/>
+          <w:sz w:val="21"/>
+          <w:szCs w:val="21"/>
         </w:rPr>
         <w:t xml:space="preserve"> </w:t>
       </w:r>
       <w:r>
         <w:rPr>
-          <w:rFonts w:ascii="Consolas" w:hAnsi="Consolas" w:cs="Arial"/>
-          <w:color w:val="A31515"/>
-          <w:sz w:val="19"/>
-          <w:szCs w:val="19"/>
-          <w:highlight w:val="white"/>
+          <w:rFonts w:ascii="Consolas" w:eastAsia="Times New Roman" w:hAnsi="Consolas" w:cs="Times New Roman"/>
+          <w:color w:val="A5D6FF"/>
+          <w:sz w:val="21"/>
+          <w:szCs w:val="21"/>
         </w:rPr>
         <w:t>&lt;iostream&gt;</w:t>
       </w:r>
     </w:p>
     <w:p>
       <w:pPr>
-        <w:autoSpaceDE w:val="0"/>
-        <w:autoSpaceDN w:val="0"/>
-        <w:adjustRightInd w:val="0"/>
-        <w:spacing w:after="0" w:line="240" w:lineRule="auto"/>
-        <w:ind w:left="720"/>
-        <w:rPr>
-          <w:rFonts w:ascii="Consolas" w:hAnsi="Consolas" w:cs="Arial"/>
-          <w:color w:val="000000"/>
-          <w:sz w:val="19"/>
-          <w:szCs w:val="19"/>
-          <w:highlight w:val="white"/>
-        </w:rPr>
-      </w:pPr>
-      <w:r>
-        <w:rPr>
-          <w:rFonts w:ascii="Consolas" w:hAnsi="Consolas" w:cs="Arial"/>
-          <w:color w:val="0000FF"/>
-          <w:sz w:val="19"/>
-          <w:szCs w:val="19"/>
-          <w:highlight w:val="white"/>
+        <w:pStyle w:val="ListParagraph"/>
+        <w:numPr>
+          <w:ilvl w:val="0"/>
+          <w:numId w:val="1"/>
+        </w:numPr>
+        <w:shd w:val="clear" w:color="auto" w:fill="0D1117"/>
+        <w:spacing w:after="0" w:line="285" w:lineRule="atLeast"/>
+        <w:rPr>
+          <w:rFonts w:ascii="Consolas" w:eastAsia="Times New Roman" w:hAnsi="Consolas" w:cs="Times New Roman"/>
+          <w:color w:val="C9D1D9"/>
+          <w:sz w:val="21"/>
+          <w:szCs w:val="21"/>
+        </w:rPr>
+      </w:pPr>
+      <w:r>
+        <w:rPr>
+          <w:rFonts w:ascii="Consolas" w:eastAsia="Times New Roman" w:hAnsi="Consolas" w:cs="Times New Roman"/>
+          <w:color w:val="FF7B72"/>
+          <w:sz w:val="21"/>
+          <w:szCs w:val="21"/>
         </w:rPr>
         <w:t>using</w:t>
       </w:r>
       <w:r>
         <w:rPr>
-          <w:rFonts w:ascii="Consolas" w:hAnsi="Consolas" w:cs="Arial"/>
-          <w:color w:val="000000"/>
-          <w:sz w:val="19"/>
-          <w:szCs w:val="19"/>
-          <w:highlight w:val="white"/>
+          <w:rFonts w:ascii="Consolas" w:eastAsia="Times New Roman" w:hAnsi="Consolas" w:cs="Times New Roman"/>
+          <w:color w:val="C9D1D9"/>
+          <w:sz w:val="21"/>
+          <w:szCs w:val="21"/>
         </w:rPr>
         <w:t xml:space="preserve"> </w:t>
       </w:r>
       <w:r>
         <w:rPr>
-          <w:rFonts w:ascii="Consolas" w:hAnsi="Consolas" w:cs="Arial"/>
-          <w:color w:val="0000FF"/>
-          <w:sz w:val="19"/>
-          <w:szCs w:val="19"/>
-          <w:highlight w:val="white"/>
+          <w:rFonts w:ascii="Consolas" w:eastAsia="Times New Roman" w:hAnsi="Consolas" w:cs="Times New Roman"/>
+          <w:color w:val="FF7B72"/>
+          <w:sz w:val="21"/>
+          <w:szCs w:val="21"/>
         </w:rPr>
         <w:t>namespace</w:t>
       </w:r>
       <w:r>
         <w:rPr>
-          <w:rFonts w:ascii="Consolas" w:hAnsi="Consolas" w:cs="Arial"/>
-          <w:color w:val="000000"/>
-          <w:sz w:val="19"/>
-          <w:szCs w:val="19"/>
-          <w:highlight w:val="white"/>
+          <w:rFonts w:ascii="Consolas" w:eastAsia="Times New Roman" w:hAnsi="Consolas" w:cs="Times New Roman"/>
+          <w:color w:val="C9D1D9"/>
+          <w:sz w:val="21"/>
+          <w:szCs w:val="21"/>
         </w:rPr>
         <w:t xml:space="preserve"> </w:t>
       </w:r>
-      <w:proofErr w:type="gramStart"/>
-      <w:r>
-        <w:rPr>
-          <w:rFonts w:ascii="Consolas" w:hAnsi="Consolas" w:cs="Arial"/>
-          <w:color w:val="000000"/>
-          <w:sz w:val="19"/>
-          <w:szCs w:val="19"/>
-          <w:highlight w:val="white"/>
-        </w:rPr>
-        <w:t>std;</w:t>
-      </w:r>
-      <w:proofErr w:type="gramEnd"/>
-    </w:p>
-    <w:p>
-      <w:pPr>
-        <w:autoSpaceDE w:val="0"/>
-        <w:autoSpaceDN w:val="0"/>
-        <w:adjustRightInd w:val="0"/>
-        <w:spacing w:after="0" w:line="240" w:lineRule="auto"/>
-        <w:ind w:left="720"/>
-        <w:rPr>
-          <w:rFonts w:ascii="Consolas" w:hAnsi="Consolas" w:cs="Arial"/>
-          <w:color w:val="000000"/>
-          <w:sz w:val="19"/>
-          <w:szCs w:val="19"/>
-          <w:highlight w:val="white"/>
-        </w:rPr>
-      </w:pPr>
-      <w:r>
-        <w:rPr>
-          <w:rFonts w:ascii="Consolas" w:hAnsi="Consolas" w:cs="Arial"/>
-          <w:color w:val="0000FF"/>
-          <w:sz w:val="19"/>
-          <w:szCs w:val="19"/>
-          <w:highlight w:val="white"/>
+      <w:r>
+        <w:rPr>
+          <w:rFonts w:ascii="Consolas" w:eastAsia="Times New Roman" w:hAnsi="Consolas" w:cs="Times New Roman"/>
+          <w:color w:val="FFA657"/>
+          <w:sz w:val="21"/>
+          <w:szCs w:val="21"/>
+        </w:rPr>
+        <w:t>std</w:t>
+      </w:r>
+      <w:r>
+        <w:rPr>
+          <w:rFonts w:ascii="Consolas" w:eastAsia="Times New Roman" w:hAnsi="Consolas" w:cs="Times New Roman"/>
+          <w:color w:val="C9D1D9"/>
+          <w:sz w:val="21"/>
+          <w:szCs w:val="21"/>
+        </w:rPr>
+        <w:t>;</w:t>
+      </w:r>
+    </w:p>
+    <w:p>
+      <w:pPr>
+        <w:pStyle w:val="ListParagraph"/>
+        <w:numPr>
+          <w:ilvl w:val="0"/>
+          <w:numId w:val="1"/>
+        </w:numPr>
+        <w:shd w:val="clear" w:color="auto" w:fill="0D1117"/>
+        <w:spacing w:after="0" w:line="285" w:lineRule="atLeast"/>
+        <w:rPr>
+          <w:rFonts w:ascii="Consolas" w:eastAsia="Times New Roman" w:hAnsi="Consolas" w:cs="Times New Roman"/>
+          <w:color w:val="C9D1D9"/>
+          <w:sz w:val="21"/>
+          <w:szCs w:val="21"/>
+        </w:rPr>
+      </w:pPr>
+      <w:r>
+        <w:rPr>
+          <w:rFonts w:ascii="Consolas" w:eastAsia="Times New Roman" w:hAnsi="Consolas" w:cs="Times New Roman"/>
+          <w:color w:val="FF7B72"/>
+          <w:sz w:val="21"/>
+          <w:szCs w:val="21"/>
         </w:rPr>
         <w:t>int</w:t>
       </w:r>
       <w:r>
         <w:rPr>
-          <w:rFonts w:ascii="Consolas" w:hAnsi="Consolas" w:cs="Arial"/>
-          <w:color w:val="000000"/>
-          <w:sz w:val="19"/>
-          <w:szCs w:val="19"/>
-          <w:highlight w:val="white"/>
+          <w:rFonts w:ascii="Consolas" w:eastAsia="Times New Roman" w:hAnsi="Consolas" w:cs="Times New Roman"/>
+          <w:color w:val="C9D1D9"/>
+          <w:sz w:val="21"/>
+          <w:szCs w:val="21"/>
         </w:rPr>
         <w:t xml:space="preserve"> </w:t>
       </w:r>
-      <w:proofErr w:type="gramStart"/>
-      <w:r>
-        <w:rPr>
-          <w:rFonts w:ascii="Consolas" w:hAnsi="Consolas" w:cs="Arial"/>
-          <w:color w:val="000000"/>
-          <w:sz w:val="19"/>
-          <w:szCs w:val="19"/>
-          <w:highlight w:val="white"/>
-        </w:rPr>
-        <w:t>main(</w:t>
-      </w:r>
-      <w:proofErr w:type="gramEnd"/>
-      <w:r>
-        <w:rPr>
-          <w:rFonts w:ascii="Consolas" w:hAnsi="Consolas" w:cs="Arial"/>
-          <w:color w:val="000000"/>
-          <w:sz w:val="19"/>
-          <w:szCs w:val="19"/>
-          <w:highlight w:val="white"/>
-        </w:rPr>
-        <w:t>)</w:t>
-      </w:r>
-    </w:p>
-    <w:p>
-      <w:pPr>
-        <w:autoSpaceDE w:val="0"/>
-        <w:autoSpaceDN w:val="0"/>
-        <w:adjustRightInd w:val="0"/>
-        <w:spacing w:after="0" w:line="240" w:lineRule="auto"/>
-        <w:ind w:left="720"/>
-        <w:rPr>
-          <w:rFonts w:ascii="Consolas" w:hAnsi="Consolas" w:cs="Arial"/>
-          <w:color w:val="000000"/>
-          <w:sz w:val="19"/>
-          <w:szCs w:val="19"/>
-          <w:highlight w:val="white"/>
-        </w:rPr>
-      </w:pPr>
-      <w:r>
-        <w:rPr>
-          <w:rFonts w:ascii="Consolas" w:hAnsi="Consolas" w:cs="Arial"/>
-          <w:color w:val="000000"/>
-          <w:sz w:val="19"/>
-          <w:szCs w:val="19"/>
-          <w:highlight w:val="white"/>
+      <w:r>
+        <w:rPr>
+          <w:rFonts w:ascii="Consolas" w:eastAsia="Times New Roman" w:hAnsi="Consolas" w:cs="Times New Roman"/>
+          <w:color w:val="D2A8FF"/>
+          <w:sz w:val="21"/>
+          <w:szCs w:val="21"/>
+        </w:rPr>
+        <w:t>main</w:t>
+      </w:r>
+      <w:r>
+        <w:rPr>
+          <w:rFonts w:ascii="Consolas" w:eastAsia="Times New Roman" w:hAnsi="Consolas" w:cs="Times New Roman"/>
+          <w:color w:val="C9D1D9"/>
+          <w:sz w:val="21"/>
+          <w:szCs w:val="21"/>
+        </w:rPr>
+        <w:t>()</w:t>
+      </w:r>
+    </w:p>
+    <w:p>
+      <w:pPr>
+        <w:pStyle w:val="ListParagraph"/>
+        <w:numPr>
+          <w:ilvl w:val="0"/>
+          <w:numId w:val="1"/>
+        </w:numPr>
+        <w:shd w:val="clear" w:color="auto" w:fill="0D1117"/>
+        <w:spacing w:after="0" w:line="285" w:lineRule="atLeast"/>
+        <w:rPr>
+          <w:rFonts w:ascii="Consolas" w:eastAsia="Times New Roman" w:hAnsi="Consolas" w:cs="Times New Roman"/>
+          <w:color w:val="C9D1D9"/>
+          <w:sz w:val="21"/>
+          <w:szCs w:val="21"/>
+        </w:rPr>
+      </w:pPr>
+      <w:r>
+        <w:rPr>
+          <w:rFonts w:ascii="Consolas" w:eastAsia="Times New Roman" w:hAnsi="Consolas" w:cs="Times New Roman"/>
+          <w:color w:val="C9D1D9"/>
+          <w:sz w:val="21"/>
+          <w:szCs w:val="21"/>
         </w:rPr>
         <w:t>{</w:t>
       </w:r>
     </w:p>
     <w:p>
       <w:pPr>
-        <w:pStyle w:val="HTMLAddress"/>
-        <w:ind w:left="720"/>
-        <w:rPr>
-          <w:rFonts w:ascii="Consolas" w:hAnsi="Consolas" w:cs="Arial"/>
-          <w:i w:val="0"/>
-          <w:iCs w:val="0"/>
-          <w:sz w:val="19"/>
-          <w:szCs w:val="19"/>
-        </w:rPr>
-      </w:pPr>
-      <w:r>
-        <w:rPr>
-          <w:rFonts w:ascii="Consolas" w:hAnsi="Consolas" w:cs="Arial"/>
-          <w:i w:val="0"/>
-          <w:iCs w:val="0"/>
-          <w:color w:val="000000"/>
-          <w:sz w:val="19"/>
-          <w:szCs w:val="19"/>
-          <w:highlight w:val="white"/>
-        </w:rPr>
-        <w:tab/>
-      </w:r>
-      <w:r>
-        <w:rPr>
-          <w:rFonts w:ascii="Consolas" w:hAnsi="Consolas" w:cs="Arial"/>
-          <w:i w:val="0"/>
-          <w:iCs w:val="0"/>
-          <w:color w:val="00B0F0"/>
-          <w:sz w:val="19"/>
-          <w:szCs w:val="19"/>
-        </w:rPr>
-        <w:t xml:space="preserve">float </w:t>
-      </w:r>
-      <w:proofErr w:type="gramStart"/>
-      <w:r>
-        <w:rPr>
-          <w:rFonts w:ascii="Consolas" w:hAnsi="Consolas" w:cs="Arial"/>
-          <w:i w:val="0"/>
-          <w:iCs w:val="0"/>
-          <w:sz w:val="19"/>
-          <w:szCs w:val="19"/>
-        </w:rPr>
-        <w:t>num1;</w:t>
-      </w:r>
-      <w:proofErr w:type="gramEnd"/>
-      <w:r>
-        <w:rPr>
-          <w:rFonts w:ascii="Consolas" w:hAnsi="Consolas" w:cs="Arial"/>
-          <w:i w:val="0"/>
-          <w:iCs w:val="0"/>
-          <w:sz w:val="19"/>
-          <w:szCs w:val="19"/>
+        <w:pStyle w:val="ListParagraph"/>
+        <w:numPr>
+          <w:ilvl w:val="0"/>
+          <w:numId w:val="1"/>
+        </w:numPr>
+        <w:shd w:val="clear" w:color="auto" w:fill="0D1117"/>
+        <w:spacing w:after="0" w:line="285" w:lineRule="atLeast"/>
+        <w:rPr>
+          <w:rFonts w:ascii="Consolas" w:eastAsia="Times New Roman" w:hAnsi="Consolas" w:cs="Times New Roman"/>
+          <w:color w:val="C9D1D9"/>
+          <w:sz w:val="21"/>
+          <w:szCs w:val="21"/>
+        </w:rPr>
+      </w:pPr>
+      <w:r>
+        <w:rPr>
+          <w:rFonts w:ascii="Consolas" w:eastAsia="Times New Roman" w:hAnsi="Consolas" w:cs="Times New Roman"/>
+          <w:color w:val="C9D1D9"/>
+          <w:sz w:val="21"/>
+          <w:szCs w:val="21"/>
+        </w:rPr>
+        <w:t xml:space="preserve">    </w:t>
+      </w:r>
+      <w:r>
+        <w:rPr>
+          <w:rFonts w:ascii="Consolas" w:eastAsia="Times New Roman" w:hAnsi="Consolas" w:cs="Times New Roman"/>
+          <w:color w:val="FF7B72"/>
+          <w:sz w:val="21"/>
+          <w:szCs w:val="21"/>
+        </w:rPr>
+        <w:t>float</w:t>
+      </w:r>
+      <w:r>
+        <w:rPr>
+          <w:rFonts w:ascii="Consolas" w:eastAsia="Times New Roman" w:hAnsi="Consolas" w:cs="Times New Roman"/>
+          <w:color w:val="C9D1D9"/>
+          <w:sz w:val="21"/>
+          <w:szCs w:val="21"/>
+        </w:rPr>
+        <w:t xml:space="preserve"> num1; </w:t>
+      </w:r>
+    </w:p>
+    <w:p>
+      <w:pPr>
+        <w:pStyle w:val="ListParagraph"/>
+        <w:numPr>
+          <w:ilvl w:val="0"/>
+          <w:numId w:val="1"/>
+        </w:numPr>
+        <w:shd w:val="clear" w:color="auto" w:fill="0D1117"/>
+        <w:spacing w:after="0" w:line="285" w:lineRule="atLeast"/>
+        <w:rPr>
+          <w:rFonts w:ascii="Consolas" w:eastAsia="Times New Roman" w:hAnsi="Consolas" w:cs="Times New Roman"/>
+          <w:color w:val="C9D1D9"/>
+          <w:sz w:val="21"/>
+          <w:szCs w:val="21"/>
+        </w:rPr>
+      </w:pPr>
+      <w:r>
+        <w:rPr>
+          <w:rFonts w:ascii="Consolas" w:eastAsia="Times New Roman" w:hAnsi="Consolas" w:cs="Times New Roman"/>
+          <w:color w:val="C9D1D9"/>
+          <w:sz w:val="21"/>
+          <w:szCs w:val="21"/>
+        </w:rPr>
+        <w:t xml:space="preserve">    </w:t>
+      </w:r>
+      <w:r>
+        <w:rPr>
+          <w:rFonts w:ascii="Consolas" w:eastAsia="Times New Roman" w:hAnsi="Consolas" w:cs="Times New Roman"/>
+          <w:color w:val="FF7B72"/>
+          <w:sz w:val="21"/>
+          <w:szCs w:val="21"/>
+        </w:rPr>
+        <w:t>float</w:t>
+      </w:r>
+      <w:r>
+        <w:rPr>
+          <w:rFonts w:ascii="Consolas" w:eastAsia="Times New Roman" w:hAnsi="Consolas" w:cs="Times New Roman"/>
+          <w:color w:val="C9D1D9"/>
+          <w:sz w:val="21"/>
+          <w:szCs w:val="21"/>
+        </w:rPr>
+        <w:t xml:space="preserve"> num2 </w:t>
+      </w:r>
+    </w:p>
+    <w:p>
+      <w:pPr>
+        <w:pStyle w:val="ListParagraph"/>
+        <w:numPr>
+          <w:ilvl w:val="0"/>
+          <w:numId w:val="1"/>
+        </w:numPr>
+        <w:shd w:val="clear" w:color="auto" w:fill="0D1117"/>
+        <w:spacing w:after="0" w:line="285" w:lineRule="atLeast"/>
+        <w:rPr>
+          <w:rFonts w:ascii="Consolas" w:eastAsia="Times New Roman" w:hAnsi="Consolas" w:cs="Times New Roman"/>
+          <w:color w:val="C9D1D9"/>
+          <w:sz w:val="21"/>
+          <w:szCs w:val="21"/>
+        </w:rPr>
+      </w:pPr>
+      <w:r>
+        <w:rPr>
+          <w:rFonts w:ascii="Consolas" w:eastAsia="Times New Roman" w:hAnsi="Consolas" w:cs="Times New Roman"/>
+          <w:color w:val="C9D1D9"/>
+          <w:sz w:val="21"/>
+          <w:szCs w:val="21"/>
+        </w:rPr>
+        <w:t xml:space="preserve">    </w:t>
+      </w:r>
+      <w:r>
+        <w:rPr>
+          <w:rFonts w:ascii="Consolas" w:eastAsia="Times New Roman" w:hAnsi="Consolas" w:cs="Times New Roman"/>
+          <w:color w:val="FF7B72"/>
+          <w:sz w:val="21"/>
+          <w:szCs w:val="21"/>
+        </w:rPr>
+        <w:t>float</w:t>
+      </w:r>
+      <w:r>
+        <w:rPr>
+          <w:rFonts w:ascii="Consolas" w:eastAsia="Times New Roman" w:hAnsi="Consolas" w:cs="Times New Roman"/>
+          <w:color w:val="C9D1D9"/>
+          <w:sz w:val="21"/>
+          <w:szCs w:val="21"/>
+        </w:rPr>
+        <w:t xml:space="preserve"> avg; </w:t>
+      </w:r>
+    </w:p>
+    <w:p>
+      <w:pPr>
+        <w:pStyle w:val="ListParagraph"/>
+        <w:numPr>
+          <w:ilvl w:val="0"/>
+          <w:numId w:val="1"/>
+        </w:numPr>
+        <w:shd w:val="clear" w:color="auto" w:fill="0D1117"/>
+        <w:spacing w:after="0" w:line="285" w:lineRule="atLeast"/>
+        <w:rPr>
+          <w:rFonts w:ascii="Consolas" w:eastAsia="Times New Roman" w:hAnsi="Consolas" w:cs="Times New Roman"/>
+          <w:color w:val="C9D1D9"/>
+          <w:sz w:val="21"/>
+          <w:szCs w:val="21"/>
+        </w:rPr>
+      </w:pPr>
+    </w:p>
+    <w:p>
+      <w:pPr>
+        <w:pStyle w:val="ListParagraph"/>
+        <w:numPr>
+          <w:ilvl w:val="0"/>
+          <w:numId w:val="1"/>
+        </w:numPr>
+        <w:shd w:val="clear" w:color="auto" w:fill="0D1117"/>
+        <w:spacing w:after="0" w:line="285" w:lineRule="atLeast"/>
+        <w:rPr>
+          <w:rFonts w:ascii="Consolas" w:eastAsia="Times New Roman" w:hAnsi="Consolas" w:cs="Times New Roman"/>
+          <w:color w:val="C9D1D9"/>
+          <w:sz w:val="21"/>
+          <w:szCs w:val="21"/>
+        </w:rPr>
+      </w:pPr>
+      <w:r>
+        <w:rPr>
+          <w:rFonts w:ascii="Consolas" w:eastAsia="Times New Roman" w:hAnsi="Consolas" w:cs="Times New Roman"/>
+          <w:color w:val="C9D1D9"/>
+          <w:sz w:val="21"/>
+          <w:szCs w:val="21"/>
+        </w:rPr>
+        <w:t xml:space="preserve">    cout </w:t>
+      </w:r>
+      <w:r>
+        <w:rPr>
+          <w:rFonts w:ascii="Consolas" w:eastAsia="Times New Roman" w:hAnsi="Consolas" w:cs="Times New Roman"/>
+          <w:color w:val="FF7B72"/>
+          <w:sz w:val="21"/>
+          <w:szCs w:val="21"/>
+        </w:rPr>
+        <w:t>&lt;&lt;</w:t>
+      </w:r>
+      <w:r>
+        <w:rPr>
+          <w:rFonts w:ascii="Consolas" w:eastAsia="Times New Roman" w:hAnsi="Consolas" w:cs="Times New Roman"/>
+          <w:color w:val="C9D1D9"/>
+          <w:sz w:val="21"/>
+          <w:szCs w:val="21"/>
         </w:rPr>
         <w:t xml:space="preserve"> </w:t>
       </w:r>
-    </w:p>
-    <w:p>
-      <w:pPr>
-        <w:spacing w:after="0" w:line="240" w:lineRule="auto"/>
-        <w:ind w:left="720"/>
-        <w:rPr>
-          <w:rFonts w:ascii="Consolas" w:eastAsia="Times New Roman" w:hAnsi="Consolas" w:cs="Arial"/>
-          <w:sz w:val="19"/>
-          <w:szCs w:val="19"/>
-        </w:rPr>
-      </w:pPr>
-      <w:r>
-        <w:rPr>
-          <w:rFonts w:ascii="Consolas" w:eastAsia="Times New Roman" w:hAnsi="Consolas" w:cs="Arial"/>
-          <w:sz w:val="19"/>
-          <w:szCs w:val="19"/>
-        </w:rPr>
-        <w:tab/>
-      </w:r>
-      <w:bookmarkStart w:id="0" w:name="_Hlk113453117"/>
-      <w:r>
-        <w:rPr>
-          <w:rFonts w:ascii="Consolas" w:eastAsia="Times New Roman" w:hAnsi="Consolas" w:cs="Arial"/>
-          <w:color w:val="00B0F0"/>
-          <w:sz w:val="19"/>
-          <w:szCs w:val="19"/>
-        </w:rPr>
-        <w:t xml:space="preserve">float </w:t>
-      </w:r>
-      <w:r>
-        <w:rPr>
-          <w:rFonts w:ascii="Consolas" w:eastAsia="Times New Roman" w:hAnsi="Consolas" w:cs="Arial"/>
-          <w:sz w:val="19"/>
-          <w:szCs w:val="19"/>
-        </w:rPr>
-        <w:t>num2</w:t>
-      </w:r>
-      <w:r>
-        <w:rPr>
-          <w:rFonts w:ascii="Consolas" w:eastAsia="Times New Roman" w:hAnsi="Consolas" w:cs="Arial"/>
-          <w:sz w:val="19"/>
-          <w:szCs w:val="19"/>
+      <w:r>
+        <w:rPr>
+          <w:rFonts w:ascii="Consolas" w:eastAsia="Times New Roman" w:hAnsi="Consolas" w:cs="Times New Roman"/>
+          <w:color w:val="A5D6FF"/>
+          <w:sz w:val="21"/>
+          <w:szCs w:val="21"/>
+        </w:rPr>
+        <w:t>"Enter two numbers"</w:t>
+      </w:r>
+      <w:r>
+        <w:rPr>
+          <w:rFonts w:ascii="Consolas" w:eastAsia="Times New Roman" w:hAnsi="Consolas" w:cs="Times New Roman"/>
+          <w:color w:val="C9D1D9"/>
+          <w:sz w:val="21"/>
+          <w:szCs w:val="21"/>
         </w:rPr>
         <w:t xml:space="preserve"> </w:t>
       </w:r>
-    </w:p>
-    <w:bookmarkEnd w:id="0"/>
-    <w:p>
-      <w:pPr>
-        <w:spacing w:after="0" w:line="240" w:lineRule="auto"/>
-        <w:ind w:left="720"/>
-        <w:rPr>
-          <w:rFonts w:ascii="Consolas" w:eastAsia="Times New Roman" w:hAnsi="Consolas" w:cs="Arial"/>
-          <w:sz w:val="19"/>
-          <w:szCs w:val="19"/>
-        </w:rPr>
-      </w:pPr>
-      <w:r>
-        <w:rPr>
-          <w:rFonts w:ascii="Consolas" w:eastAsia="Times New Roman" w:hAnsi="Consolas" w:cs="Arial"/>
-          <w:sz w:val="19"/>
-          <w:szCs w:val="19"/>
-        </w:rPr>
-        <w:tab/>
-      </w:r>
-      <w:r>
-        <w:rPr>
-          <w:rFonts w:ascii="Consolas" w:eastAsia="Times New Roman" w:hAnsi="Consolas" w:cs="Arial"/>
-          <w:color w:val="00B0F0"/>
-          <w:sz w:val="19"/>
-          <w:szCs w:val="19"/>
-        </w:rPr>
-        <w:t xml:space="preserve">float </w:t>
-      </w:r>
-      <w:proofErr w:type="gramStart"/>
-      <w:r>
-        <w:rPr>
-          <w:rFonts w:ascii="Consolas" w:eastAsia="Times New Roman" w:hAnsi="Consolas" w:cs="Arial"/>
-          <w:sz w:val="19"/>
-          <w:szCs w:val="19"/>
-        </w:rPr>
-        <w:t>avg;</w:t>
-      </w:r>
-      <w:proofErr w:type="gramEnd"/>
-      <w:r>
-        <w:rPr>
-          <w:rFonts w:ascii="Consolas" w:eastAsia="Times New Roman" w:hAnsi="Consolas" w:cs="Arial"/>
-          <w:sz w:val="19"/>
-          <w:szCs w:val="19"/>
+      <w:r>
+        <w:rPr>
+          <w:rFonts w:ascii="Consolas" w:eastAsia="Times New Roman" w:hAnsi="Consolas" w:cs="Times New Roman"/>
+          <w:color w:val="FF7B72"/>
+          <w:sz w:val="21"/>
+          <w:szCs w:val="21"/>
+        </w:rPr>
+        <w:t>&lt;&lt;</w:t>
+      </w:r>
+      <w:r>
+        <w:rPr>
+          <w:rFonts w:ascii="Consolas" w:eastAsia="Times New Roman" w:hAnsi="Consolas" w:cs="Times New Roman"/>
+          <w:color w:val="C9D1D9"/>
+          <w:sz w:val="21"/>
+          <w:szCs w:val="21"/>
+        </w:rPr>
+        <w:t xml:space="preserve"> endl; </w:t>
+      </w:r>
+    </w:p>
+    <w:p>
+      <w:pPr>
+        <w:pStyle w:val="ListParagraph"/>
+        <w:numPr>
+          <w:ilvl w:val="0"/>
+          <w:numId w:val="1"/>
+        </w:numPr>
+        <w:shd w:val="clear" w:color="auto" w:fill="0D1117"/>
+        <w:spacing w:after="0" w:line="285" w:lineRule="atLeast"/>
+        <w:rPr>
+          <w:rFonts w:ascii="Consolas" w:eastAsia="Times New Roman" w:hAnsi="Consolas" w:cs="Times New Roman"/>
+          <w:color w:val="C9D1D9"/>
+          <w:sz w:val="21"/>
+          <w:szCs w:val="21"/>
+        </w:rPr>
+      </w:pPr>
+      <w:r>
+        <w:rPr>
+          <w:rFonts w:ascii="Consolas" w:eastAsia="Times New Roman" w:hAnsi="Consolas" w:cs="Times New Roman"/>
+          <w:color w:val="C9D1D9"/>
+          <w:sz w:val="21"/>
+          <w:szCs w:val="21"/>
+        </w:rPr>
+        <w:t xml:space="preserve">    cin </w:t>
+      </w:r>
+      <w:r>
+        <w:rPr>
+          <w:rFonts w:ascii="Consolas" w:eastAsia="Times New Roman" w:hAnsi="Consolas" w:cs="Times New Roman"/>
+          <w:color w:val="FF7B72"/>
+          <w:sz w:val="21"/>
+          <w:szCs w:val="21"/>
+        </w:rPr>
+        <w:t>&gt;&gt;</w:t>
+      </w:r>
+      <w:r>
+        <w:rPr>
+          <w:rFonts w:ascii="Consolas" w:eastAsia="Times New Roman" w:hAnsi="Consolas" w:cs="Times New Roman"/>
+          <w:color w:val="C9D1D9"/>
+          <w:sz w:val="21"/>
+          <w:szCs w:val="21"/>
+        </w:rPr>
+        <w:t xml:space="preserve"> num1 </w:t>
+      </w:r>
+      <w:r>
+        <w:rPr>
+          <w:rFonts w:ascii="Consolas" w:eastAsia="Times New Roman" w:hAnsi="Consolas" w:cs="Times New Roman"/>
+          <w:color w:val="FF7B72"/>
+          <w:sz w:val="21"/>
+          <w:szCs w:val="21"/>
+        </w:rPr>
+        <w:t>&gt;&gt;</w:t>
+      </w:r>
+      <w:r>
+        <w:rPr>
+          <w:rFonts w:ascii="Consolas" w:eastAsia="Times New Roman" w:hAnsi="Consolas" w:cs="Times New Roman"/>
+          <w:color w:val="C9D1D9"/>
+          <w:sz w:val="21"/>
+          <w:szCs w:val="21"/>
+        </w:rPr>
+        <w:t xml:space="preserve"> num2; </w:t>
+      </w:r>
+    </w:p>
+    <w:p>
+      <w:pPr>
+        <w:pStyle w:val="ListParagraph"/>
+        <w:numPr>
+          <w:ilvl w:val="0"/>
+          <w:numId w:val="1"/>
+        </w:numPr>
+        <w:shd w:val="clear" w:color="auto" w:fill="0D1117"/>
+        <w:spacing w:after="0" w:line="285" w:lineRule="atLeast"/>
+        <w:rPr>
+          <w:rFonts w:ascii="Consolas" w:eastAsia="Times New Roman" w:hAnsi="Consolas" w:cs="Times New Roman"/>
+          <w:color w:val="C9D1D9"/>
+          <w:sz w:val="21"/>
+          <w:szCs w:val="21"/>
+        </w:rPr>
+      </w:pPr>
+      <w:r>
+        <w:rPr>
+          <w:rFonts w:ascii="Consolas" w:eastAsia="Times New Roman" w:hAnsi="Consolas" w:cs="Times New Roman"/>
+          <w:color w:val="C9D1D9"/>
+          <w:sz w:val="21"/>
+          <w:szCs w:val="21"/>
+        </w:rPr>
+        <w:t xml:space="preserve">    avg </w:t>
+      </w:r>
+      <w:r>
+        <w:rPr>
+          <w:rFonts w:ascii="Consolas" w:eastAsia="Times New Roman" w:hAnsi="Consolas" w:cs="Times New Roman"/>
+          <w:color w:val="FF7B72"/>
+          <w:sz w:val="21"/>
+          <w:szCs w:val="21"/>
+        </w:rPr>
+        <w:t>=</w:t>
+      </w:r>
+      <w:r>
+        <w:rPr>
+          <w:rFonts w:ascii="Consolas" w:eastAsia="Times New Roman" w:hAnsi="Consolas" w:cs="Times New Roman"/>
+          <w:color w:val="C9D1D9"/>
+          <w:sz w:val="21"/>
+          <w:szCs w:val="21"/>
+        </w:rPr>
+        <w:t xml:space="preserve"> num1 </w:t>
+      </w:r>
+      <w:r>
+        <w:rPr>
+          <w:rFonts w:ascii="Consolas" w:eastAsia="Times New Roman" w:hAnsi="Consolas" w:cs="Times New Roman"/>
+          <w:color w:val="FF7B72"/>
+          <w:sz w:val="21"/>
+          <w:szCs w:val="21"/>
+        </w:rPr>
+        <w:t>+</w:t>
+      </w:r>
+      <w:r>
+        <w:rPr>
+          <w:rFonts w:ascii="Consolas" w:eastAsia="Times New Roman" w:hAnsi="Consolas" w:cs="Times New Roman"/>
+          <w:color w:val="C9D1D9"/>
+          <w:sz w:val="21"/>
+          <w:szCs w:val="21"/>
+        </w:rPr>
+        <w:t xml:space="preserve"> num2</w:t>
+      </w:r>
+      <w:r>
+        <w:rPr>
+          <w:rFonts w:ascii="Consolas" w:eastAsia="Times New Roman" w:hAnsi="Consolas" w:cs="Times New Roman"/>
+          <w:color w:val="FF7B72"/>
+          <w:sz w:val="21"/>
+          <w:szCs w:val="21"/>
+        </w:rPr>
+        <w:t>/</w:t>
+      </w:r>
+      <w:r>
+        <w:rPr>
+          <w:rFonts w:ascii="Consolas" w:eastAsia="Times New Roman" w:hAnsi="Consolas" w:cs="Times New Roman"/>
+          <w:color w:val="79C0FF"/>
+          <w:sz w:val="21"/>
+          <w:szCs w:val="21"/>
+        </w:rPr>
+        <w:t>2</w:t>
+      </w:r>
+      <w:r>
+        <w:rPr>
+          <w:rFonts w:ascii="Consolas" w:eastAsia="Times New Roman" w:hAnsi="Consolas" w:cs="Times New Roman"/>
+          <w:color w:val="C9D1D9"/>
+          <w:sz w:val="21"/>
+          <w:szCs w:val="21"/>
+        </w:rPr>
+        <w:t xml:space="preserve">; </w:t>
+      </w:r>
+    </w:p>
+    <w:p>
+      <w:pPr>
+        <w:pStyle w:val="ListParagraph"/>
+        <w:numPr>
+          <w:ilvl w:val="0"/>
+          <w:numId w:val="1"/>
+        </w:numPr>
+        <w:shd w:val="clear" w:color="auto" w:fill="0D1117"/>
+        <w:spacing w:after="0" w:line="285" w:lineRule="atLeast"/>
+        <w:rPr>
+          <w:rFonts w:ascii="Consolas" w:eastAsia="Times New Roman" w:hAnsi="Consolas" w:cs="Times New Roman"/>
+          <w:color w:val="C9D1D9"/>
+          <w:sz w:val="21"/>
+          <w:szCs w:val="21"/>
+        </w:rPr>
+      </w:pPr>
+      <w:r>
+        <w:rPr>
+          <w:rFonts w:ascii="Consolas" w:eastAsia="Times New Roman" w:hAnsi="Consolas" w:cs="Times New Roman"/>
+          <w:color w:val="C9D1D9"/>
+          <w:sz w:val="21"/>
+          <w:szCs w:val="21"/>
+        </w:rPr>
+        <w:t xml:space="preserve">    cout </w:t>
+      </w:r>
+      <w:r>
+        <w:rPr>
+          <w:rFonts w:ascii="Consolas" w:eastAsia="Times New Roman" w:hAnsi="Consolas" w:cs="Times New Roman"/>
+          <w:color w:val="FF7B72"/>
+          <w:sz w:val="21"/>
+          <w:szCs w:val="21"/>
+        </w:rPr>
+        <w:t>&lt;&lt;</w:t>
+      </w:r>
+      <w:r>
+        <w:rPr>
+          <w:rFonts w:ascii="Consolas" w:eastAsia="Times New Roman" w:hAnsi="Consolas" w:cs="Times New Roman"/>
+          <w:color w:val="C9D1D9"/>
+          <w:sz w:val="21"/>
+          <w:szCs w:val="21"/>
         </w:rPr>
         <w:t xml:space="preserve"> </w:t>
       </w:r>
-    </w:p>
-    <w:p>
-      <w:pPr>
-        <w:spacing w:after="0" w:line="240" w:lineRule="auto"/>
-        <w:ind w:left="720"/>
-        <w:rPr>
-          <w:rFonts w:ascii="Consolas" w:eastAsia="Times New Roman" w:hAnsi="Consolas" w:cs="Arial"/>
-          <w:sz w:val="19"/>
-          <w:szCs w:val="19"/>
-        </w:rPr>
-      </w:pPr>
-    </w:p>
-    <w:p>
-      <w:pPr>
-        <w:spacing w:after="0" w:line="240" w:lineRule="auto"/>
-        <w:ind w:left="720"/>
-        <w:rPr>
-          <w:rFonts w:ascii="Consolas" w:eastAsia="Times New Roman" w:hAnsi="Consolas" w:cs="Arial"/>
-          <w:sz w:val="19"/>
-          <w:szCs w:val="19"/>
-        </w:rPr>
-      </w:pPr>
-      <w:r>
-        <w:rPr>
-          <w:rFonts w:ascii="Consolas" w:eastAsia="Times New Roman" w:hAnsi="Consolas" w:cs="Arial"/>
-          <w:sz w:val="19"/>
-          <w:szCs w:val="19"/>
-        </w:rPr>
-        <w:tab/>
-      </w:r>
-      <w:proofErr w:type="spellStart"/>
-      <w:r>
-        <w:rPr>
-          <w:rFonts w:ascii="Consolas" w:eastAsia="Times New Roman" w:hAnsi="Consolas" w:cs="Arial"/>
-          <w:sz w:val="19"/>
-          <w:szCs w:val="19"/>
-        </w:rPr>
-        <w:t>cout</w:t>
-      </w:r>
-      <w:proofErr w:type="spellEnd"/>
-      <w:r>
-        <w:rPr>
-          <w:rFonts w:ascii="Consolas" w:eastAsia="Times New Roman" w:hAnsi="Consolas" w:cs="Arial"/>
-          <w:sz w:val="19"/>
-          <w:szCs w:val="19"/>
-        </w:rPr>
-        <w:t xml:space="preserve"> &lt;&lt; </w:t>
-      </w:r>
-      <w:r>
-        <w:rPr>
-          <w:rFonts w:ascii="Consolas" w:eastAsia="Times New Roman" w:hAnsi="Consolas" w:cs="Arial"/>
-          <w:color w:val="C00000"/>
-          <w:sz w:val="19"/>
-          <w:szCs w:val="19"/>
-        </w:rPr>
-        <w:t>"Enter two numbers"</w:t>
-      </w:r>
-      <w:r>
-        <w:rPr>
-          <w:rFonts w:ascii="Consolas" w:eastAsia="Times New Roman" w:hAnsi="Consolas" w:cs="Arial"/>
-          <w:sz w:val="19"/>
-          <w:szCs w:val="19"/>
-        </w:rPr>
-        <w:t xml:space="preserve"> &lt;&lt; </w:t>
-      </w:r>
-      <w:proofErr w:type="spellStart"/>
-      <w:proofErr w:type="gramStart"/>
-      <w:r>
-        <w:rPr>
-          <w:rFonts w:ascii="Consolas" w:eastAsia="Times New Roman" w:hAnsi="Consolas" w:cs="Arial"/>
-          <w:sz w:val="19"/>
-          <w:szCs w:val="19"/>
-        </w:rPr>
-        <w:t>endl</w:t>
-      </w:r>
-      <w:proofErr w:type="spellEnd"/>
-      <w:r>
-        <w:rPr>
-          <w:rFonts w:ascii="Consolas" w:eastAsia="Times New Roman" w:hAnsi="Consolas" w:cs="Arial"/>
-          <w:sz w:val="19"/>
-          <w:szCs w:val="19"/>
+      <w:r>
+        <w:rPr>
+          <w:rFonts w:ascii="Consolas" w:eastAsia="Times New Roman" w:hAnsi="Consolas" w:cs="Times New Roman"/>
+          <w:color w:val="A5D6FF"/>
+          <w:sz w:val="21"/>
+          <w:szCs w:val="21"/>
+        </w:rPr>
+        <w:t>"The average is "</w:t>
+      </w:r>
+      <w:r>
+        <w:rPr>
+          <w:rFonts w:ascii="Consolas" w:eastAsia="Times New Roman" w:hAnsi="Consolas" w:cs="Times New Roman"/>
+          <w:color w:val="C9D1D9"/>
+          <w:sz w:val="21"/>
+          <w:szCs w:val="21"/>
+        </w:rPr>
+        <w:t xml:space="preserve"> </w:t>
+      </w:r>
+      <w:r>
+        <w:rPr>
+          <w:rFonts w:ascii="Consolas" w:eastAsia="Times New Roman" w:hAnsi="Consolas" w:cs="Times New Roman"/>
+          <w:color w:val="FF7B72"/>
+          <w:sz w:val="21"/>
+          <w:szCs w:val="21"/>
+        </w:rPr>
+        <w:t>&lt;&lt;</w:t>
+      </w:r>
+      <w:r>
+        <w:rPr>
+          <w:rFonts w:ascii="Consolas" w:eastAsia="Times New Roman" w:hAnsi="Consolas" w:cs="Times New Roman"/>
+          <w:color w:val="C9D1D9"/>
+          <w:sz w:val="21"/>
+          <w:szCs w:val="21"/>
+        </w:rPr>
+        <w:t xml:space="preserve"> avg;</w:t>
+      </w:r>
+    </w:p>
+    <w:p>
+      <w:pPr>
+        <w:pStyle w:val="ListParagraph"/>
+        <w:numPr>
+          <w:ilvl w:val="0"/>
+          <w:numId w:val="1"/>
+        </w:numPr>
+        <w:shd w:val="clear" w:color="auto" w:fill="0D1117"/>
+        <w:spacing w:after="0" w:line="285" w:lineRule="atLeast"/>
+        <w:rPr>
+          <w:rFonts w:ascii="Consolas" w:eastAsia="Times New Roman" w:hAnsi="Consolas" w:cs="Times New Roman"/>
+          <w:color w:val="C9D1D9"/>
+          <w:sz w:val="21"/>
+          <w:szCs w:val="21"/>
+        </w:rPr>
+      </w:pPr>
+    </w:p>
+    <w:p>
+      <w:pPr>
+        <w:pStyle w:val="ListParagraph"/>
+        <w:numPr>
+          <w:ilvl w:val="0"/>
+          <w:numId w:val="1"/>
+        </w:numPr>
+        <w:shd w:val="clear" w:color="auto" w:fill="0D1117"/>
+        <w:spacing w:after="0" w:line="285" w:lineRule="atLeast"/>
+        <w:rPr>
+          <w:rFonts w:ascii="Consolas" w:eastAsia="Times New Roman" w:hAnsi="Consolas" w:cs="Times New Roman"/>
+          <w:color w:val="C9D1D9"/>
+          <w:sz w:val="21"/>
+          <w:szCs w:val="21"/>
+        </w:rPr>
+      </w:pPr>
+      <w:r>
+        <w:rPr>
+          <w:rFonts w:ascii="Consolas" w:eastAsia="Times New Roman" w:hAnsi="Consolas" w:cs="Times New Roman"/>
+          <w:color w:val="C9D1D9"/>
+          <w:sz w:val="21"/>
+          <w:szCs w:val="21"/>
+        </w:rPr>
+        <w:t>       </w:t>
+      </w:r>
+      <w:r>
+        <w:rPr>
+          <w:rFonts w:ascii="Consolas" w:eastAsia="Times New Roman" w:hAnsi="Consolas" w:cs="Times New Roman"/>
+          <w:color w:val="FF7B72"/>
+          <w:sz w:val="21"/>
+          <w:szCs w:val="21"/>
+        </w:rPr>
+        <w:t>return</w:t>
+      </w:r>
+      <w:r>
+        <w:rPr>
+          <w:rFonts w:ascii="Consolas" w:eastAsia="Times New Roman" w:hAnsi="Consolas" w:cs="Times New Roman"/>
+          <w:color w:val="C9D1D9"/>
+          <w:sz w:val="21"/>
+          <w:szCs w:val="21"/>
+        </w:rPr>
+        <w:t xml:space="preserve"> </w:t>
+      </w:r>
+      <w:r>
+        <w:rPr>
+          <w:rFonts w:ascii="Consolas" w:eastAsia="Times New Roman" w:hAnsi="Consolas" w:cs="Times New Roman"/>
+          <w:color w:val="79C0FF"/>
+          <w:sz w:val="21"/>
+          <w:szCs w:val="21"/>
+        </w:rPr>
+        <w:t>0</w:t>
+      </w:r>
+      <w:r>
+        <w:rPr>
+          <w:rFonts w:ascii="Consolas" w:eastAsia="Times New Roman" w:hAnsi="Consolas" w:cs="Times New Roman"/>
+          <w:color w:val="C9D1D9"/>
+          <w:sz w:val="21"/>
+          <w:szCs w:val="21"/>
         </w:rPr>
         <w:t>;</w:t>
       </w:r>
-      <w:proofErr w:type="gramEnd"/>
-      <w:r>
-        <w:rPr>
-          <w:rFonts w:ascii="Consolas" w:eastAsia="Times New Roman" w:hAnsi="Consolas" w:cs="Arial"/>
-          <w:sz w:val="19"/>
-          <w:szCs w:val="19"/>
-        </w:rPr>
-        <w:t xml:space="preserve"> </w:t>
-      </w:r>
-    </w:p>
-    <w:p>
-      <w:pPr>
-        <w:spacing w:after="0" w:line="240" w:lineRule="auto"/>
-        <w:ind w:left="720"/>
-        <w:rPr>
-          <w:rFonts w:ascii="Consolas" w:eastAsia="Times New Roman" w:hAnsi="Consolas" w:cs="Arial"/>
-          <w:sz w:val="19"/>
-          <w:szCs w:val="19"/>
-        </w:rPr>
-      </w:pPr>
-      <w:r>
-        <w:rPr>
-          <w:rFonts w:ascii="Consolas" w:eastAsia="Times New Roman" w:hAnsi="Consolas" w:cs="Arial"/>
-          <w:sz w:val="19"/>
-          <w:szCs w:val="19"/>
-        </w:rPr>
-        <w:tab/>
-      </w:r>
-      <w:proofErr w:type="spellStart"/>
-      <w:r>
-        <w:rPr>
-          <w:rFonts w:ascii="Consolas" w:eastAsia="Times New Roman" w:hAnsi="Consolas" w:cs="Arial"/>
-          <w:sz w:val="19"/>
-          <w:szCs w:val="19"/>
-        </w:rPr>
-        <w:t>cin</w:t>
-      </w:r>
-      <w:proofErr w:type="spellEnd"/>
-      <w:r>
-        <w:rPr>
-          <w:rFonts w:ascii="Consolas" w:eastAsia="Times New Roman" w:hAnsi="Consolas" w:cs="Arial"/>
-          <w:sz w:val="19"/>
-          <w:szCs w:val="19"/>
-        </w:rPr>
-        <w:t xml:space="preserve"> &gt;&gt; num1 &gt;&gt; </w:t>
-      </w:r>
-      <w:proofErr w:type="gramStart"/>
-      <w:r>
-        <w:rPr>
-          <w:rFonts w:ascii="Consolas" w:eastAsia="Times New Roman" w:hAnsi="Consolas" w:cs="Arial"/>
-          <w:sz w:val="19"/>
-          <w:szCs w:val="19"/>
-        </w:rPr>
-        <w:t>num2;</w:t>
-      </w:r>
-      <w:proofErr w:type="gramEnd"/>
-      <w:r>
-        <w:rPr>
-          <w:rFonts w:ascii="Consolas" w:eastAsia="Times New Roman" w:hAnsi="Consolas" w:cs="Arial"/>
-          <w:sz w:val="19"/>
-          <w:szCs w:val="19"/>
-        </w:rPr>
-        <w:t xml:space="preserve"> </w:t>
-      </w:r>
-    </w:p>
-    <w:p>
-      <w:pPr>
-        <w:spacing w:after="0" w:line="240" w:lineRule="auto"/>
-        <w:ind w:left="720"/>
-        <w:rPr>
-          <w:rFonts w:ascii="Consolas" w:eastAsia="Times New Roman" w:hAnsi="Consolas" w:cs="Arial"/>
-          <w:sz w:val="19"/>
-          <w:szCs w:val="19"/>
-        </w:rPr>
-      </w:pPr>
-      <w:r>
-        <w:rPr>
-          <w:rFonts w:ascii="Consolas" w:eastAsia="Times New Roman" w:hAnsi="Consolas" w:cs="Arial"/>
-          <w:sz w:val="19"/>
-          <w:szCs w:val="19"/>
-        </w:rPr>
-        <w:tab/>
-        <w:t>avg = num1 + num2/</w:t>
-      </w:r>
-      <w:proofErr w:type="gramStart"/>
-      <w:r>
-        <w:rPr>
-          <w:rFonts w:ascii="Consolas" w:eastAsia="Times New Roman" w:hAnsi="Consolas" w:cs="Arial"/>
-          <w:sz w:val="19"/>
-          <w:szCs w:val="19"/>
-        </w:rPr>
-        <w:t>2;</w:t>
-      </w:r>
-      <w:proofErr w:type="gramEnd"/>
-      <w:r>
-        <w:rPr>
-          <w:rFonts w:ascii="Consolas" w:eastAsia="Times New Roman" w:hAnsi="Consolas" w:cs="Arial"/>
-          <w:sz w:val="19"/>
-          <w:szCs w:val="19"/>
-        </w:rPr>
-        <w:t xml:space="preserve"> </w:t>
-      </w:r>
-    </w:p>
-    <w:p>
-      <w:pPr>
-        <w:spacing w:after="0" w:line="240" w:lineRule="auto"/>
-        <w:ind w:left="720"/>
-        <w:rPr>
-          <w:rFonts w:ascii="Consolas" w:eastAsia="Times New Roman" w:hAnsi="Consolas" w:cs="Arial"/>
-          <w:sz w:val="19"/>
-          <w:szCs w:val="19"/>
-        </w:rPr>
-      </w:pPr>
-      <w:r>
-        <w:rPr>
-          <w:rFonts w:ascii="Consolas" w:eastAsia="Times New Roman" w:hAnsi="Consolas" w:cs="Arial"/>
-          <w:sz w:val="19"/>
-          <w:szCs w:val="19"/>
-        </w:rPr>
-        <w:tab/>
-      </w:r>
-      <w:proofErr w:type="spellStart"/>
-      <w:r>
-        <w:rPr>
-          <w:rFonts w:ascii="Consolas" w:eastAsia="Times New Roman" w:hAnsi="Consolas" w:cs="Arial"/>
-          <w:sz w:val="19"/>
-          <w:szCs w:val="19"/>
-        </w:rPr>
-        <w:t>cout</w:t>
-      </w:r>
-      <w:proofErr w:type="spellEnd"/>
-      <w:r>
-        <w:rPr>
-          <w:rFonts w:ascii="Consolas" w:eastAsia="Times New Roman" w:hAnsi="Consolas" w:cs="Arial"/>
-          <w:sz w:val="19"/>
-          <w:szCs w:val="19"/>
-        </w:rPr>
-        <w:t xml:space="preserve"> &lt;&lt; </w:t>
-      </w:r>
-      <w:r>
-        <w:rPr>
-          <w:rFonts w:ascii="Consolas" w:eastAsia="Times New Roman" w:hAnsi="Consolas" w:cs="Arial"/>
-          <w:color w:val="C00000"/>
-          <w:sz w:val="19"/>
-          <w:szCs w:val="19"/>
-        </w:rPr>
-        <w:t>"The average is "</w:t>
-      </w:r>
-      <w:r>
-        <w:rPr>
-          <w:rFonts w:ascii="Consolas" w:eastAsia="Times New Roman" w:hAnsi="Consolas" w:cs="Arial"/>
-          <w:sz w:val="19"/>
-          <w:szCs w:val="19"/>
-        </w:rPr>
-        <w:t xml:space="preserve"> &lt;&lt; </w:t>
-      </w:r>
-      <w:proofErr w:type="gramStart"/>
-      <w:r>
-        <w:rPr>
-          <w:rFonts w:ascii="Consolas" w:eastAsia="Times New Roman" w:hAnsi="Consolas" w:cs="Arial"/>
-          <w:sz w:val="19"/>
-          <w:szCs w:val="19"/>
-        </w:rPr>
-        <w:t>avg;</w:t>
-      </w:r>
-      <w:proofErr w:type="gramEnd"/>
-    </w:p>
-    <w:p>
-      <w:pPr>
-        <w:spacing w:after="0" w:line="240" w:lineRule="auto"/>
-        <w:ind w:left="720"/>
-        <w:rPr>
-          <w:rFonts w:ascii="Consolas" w:eastAsia="Times New Roman" w:hAnsi="Consolas" w:cs="Arial"/>
-          <w:sz w:val="19"/>
-          <w:szCs w:val="19"/>
-        </w:rPr>
-      </w:pPr>
-    </w:p>
-    <w:p>
-      <w:pPr>
-        <w:autoSpaceDE w:val="0"/>
-        <w:autoSpaceDN w:val="0"/>
-        <w:adjustRightInd w:val="0"/>
-        <w:spacing w:after="0" w:line="240" w:lineRule="auto"/>
-        <w:ind w:left="720"/>
-        <w:rPr>
-          <w:rFonts w:ascii="Consolas" w:hAnsi="Consolas" w:cs="Arial"/>
-          <w:color w:val="000000"/>
-          <w:sz w:val="19"/>
-          <w:szCs w:val="19"/>
-          <w:highlight w:val="white"/>
-        </w:rPr>
-      </w:pPr>
-      <w:r>
-        <w:rPr>
-          <w:rFonts w:ascii="Consolas" w:hAnsi="Consolas" w:cs="Arial"/>
-          <w:color w:val="000000"/>
-          <w:sz w:val="19"/>
-          <w:szCs w:val="19"/>
-          <w:highlight w:val="white"/>
-        </w:rPr>
-        <w:t xml:space="preserve">      </w:t>
-      </w:r>
-      <w:r>
-        <w:rPr>
-          <w:rFonts w:ascii="Consolas" w:hAnsi="Consolas" w:cs="Arial"/>
-          <w:color w:val="000000"/>
-          <w:sz w:val="19"/>
-          <w:szCs w:val="19"/>
-          <w:highlight w:val="white"/>
-        </w:rPr>
-        <w:t xml:space="preserve"> </w:t>
-      </w:r>
-      <w:r>
-        <w:rPr>
-          <w:rFonts w:ascii="Consolas" w:hAnsi="Consolas" w:cs="Arial"/>
-          <w:color w:val="000000"/>
-          <w:sz w:val="19"/>
-          <w:szCs w:val="19"/>
-          <w:highlight w:val="white"/>
-        </w:rPr>
-        <w:t xml:space="preserve">return </w:t>
-      </w:r>
-      <w:proofErr w:type="gramStart"/>
-      <w:r>
-        <w:rPr>
-          <w:rFonts w:ascii="Consolas" w:hAnsi="Consolas" w:cs="Arial"/>
-          <w:color w:val="000000"/>
-          <w:sz w:val="19"/>
-          <w:szCs w:val="19"/>
-          <w:highlight w:val="white"/>
-        </w:rPr>
-        <w:t>0;</w:t>
-      </w:r>
-      <w:proofErr w:type="gramEnd"/>
-    </w:p>
-    <w:p>
-      <w:pPr>
-        <w:autoSpaceDE w:val="0"/>
-        <w:autoSpaceDN w:val="0"/>
-        <w:adjustRightInd w:val="0"/>
-        <w:spacing w:after="0" w:line="240" w:lineRule="auto"/>
-        <w:ind w:left="720"/>
-        <w:rPr>
-          <w:rFonts w:ascii="Consolas" w:hAnsi="Consolas" w:cs="Arial"/>
-          <w:color w:val="000000"/>
-          <w:sz w:val="19"/>
-          <w:szCs w:val="19"/>
-          <w:highlight w:val="white"/>
-        </w:rPr>
-      </w:pPr>
-      <w:r>
-        <w:rPr>
-          <w:rFonts w:ascii="Consolas" w:hAnsi="Consolas" w:cs="Arial"/>
-          <w:color w:val="000000"/>
-          <w:sz w:val="19"/>
-          <w:szCs w:val="19"/>
-          <w:highlight w:val="white"/>
+    </w:p>
+    <w:p>
+      <w:pPr>
+        <w:pStyle w:val="ListParagraph"/>
+        <w:numPr>
+          <w:ilvl w:val="0"/>
+          <w:numId w:val="1"/>
+        </w:numPr>
+        <w:shd w:val="clear" w:color="auto" w:fill="0D1117"/>
+        <w:spacing w:after="0" w:line="285" w:lineRule="atLeast"/>
+        <w:rPr>
+          <w:rFonts w:ascii="Consolas" w:eastAsia="Times New Roman" w:hAnsi="Consolas" w:cs="Times New Roman"/>
+          <w:color w:val="C9D1D9"/>
+          <w:sz w:val="21"/>
+          <w:szCs w:val="21"/>
+        </w:rPr>
+      </w:pPr>
+      <w:r>
+        <w:rPr>
+          <w:rFonts w:ascii="Consolas" w:eastAsia="Times New Roman" w:hAnsi="Consolas" w:cs="Times New Roman"/>
+          <w:color w:val="C9D1D9"/>
+          <w:sz w:val="21"/>
+          <w:szCs w:val="21"/>
         </w:rPr>
         <w:t>}</w:t>
       </w:r>
@@ -2572,44 +2744,6 @@
     </w:p>
     <w:p>
       <w:pPr>
-        <w:rPr>
-          <w:rFonts w:ascii="Arial" w:hAnsi="Arial" w:cs="Arial"/>
-          <w:i/>
-          <w:iCs/>
-        </w:rPr>
-      </w:pPr>
-    </w:p>
-    <w:p>
-      <w:pPr>
-        <w:rPr>
-          <w:rFonts w:ascii="Arial" w:hAnsi="Arial" w:cs="Arial"/>
-          <w:i/>
-          <w:iCs/>
-        </w:rPr>
-      </w:pPr>
-    </w:p>
-    <w:p>
-      <w:pPr>
-        <w:pStyle w:val="ListParagraph"/>
-        <w:rPr>
-          <w:rFonts w:ascii="Arial" w:hAnsi="Arial" w:cs="Arial"/>
-          <w:i/>
-          <w:iCs/>
-        </w:rPr>
-      </w:pPr>
-    </w:p>
-    <w:p>
-      <w:pPr>
-        <w:pStyle w:val="ListParagraph"/>
-        <w:rPr>
-          <w:rFonts w:ascii="Arial" w:hAnsi="Arial" w:cs="Arial"/>
-          <w:i/>
-          <w:iCs/>
-        </w:rPr>
-      </w:pPr>
-    </w:p>
-    <w:p>
-      <w:pPr>
         <w:pStyle w:val="ListParagraph"/>
         <w:rPr>
           <w:rFonts w:ascii="Arial" w:hAnsi="Arial" w:cs="Arial"/>
@@ -2639,7 +2773,6 @@
           <w:iCs/>
           <w:u w:val="single"/>
         </w:rPr>
-        <w:lastRenderedPageBreak/>
         <w:t>SUBMIT your co</w:t>
       </w:r>
       <w:r>
@@ -2670,7 +2803,27 @@
           <w:iCs/>
           <w:u w:val="single"/>
         </w:rPr>
-        <w:t>, and sample</w:t>
+        <w:t xml:space="preserve">, and </w:t>
+      </w:r>
+      <w:r>
+        <w:rPr>
+          <w:rFonts w:ascii="Arial" w:hAnsi="Arial" w:cs="Arial"/>
+          <w:b/>
+          <w:i/>
+          <w:iCs/>
+          <w:u w:val="single"/>
+        </w:rPr>
+        <w:t xml:space="preserve">a </w:t>
+      </w:r>
+      <w:r>
+        <w:rPr>
+          <w:rFonts w:ascii="Arial" w:hAnsi="Arial" w:cs="Arial"/>
+          <w:b/>
+          <w:i/>
+          <w:iCs/>
+          <w:u w:val="single"/>
+        </w:rPr>
+        <w:t>sample</w:t>
       </w:r>
       <w:r>
         <w:rPr>
@@ -2698,43 +2851,25 @@
         <w:pStyle w:val="ListParagraph"/>
         <w:numPr>
           <w:ilvl w:val="0"/>
-          <w:numId w:val="15"/>
+          <w:numId w:val="16"/>
         </w:numPr>
         <w:shd w:val="clear" w:color="auto" w:fill="0D1117"/>
         <w:spacing w:after="0" w:line="285" w:lineRule="atLeast"/>
         <w:rPr>
           <w:rFonts w:ascii="Consolas" w:eastAsia="Times New Roman" w:hAnsi="Consolas" w:cs="Times New Roman"/>
           <w:color w:val="C9D1D9"/>
-          <w:sz w:val="24"/>
-          <w:szCs w:val="24"/>
-        </w:rPr>
-      </w:pPr>
-      <w:r>
-        <w:rPr>
-          <w:rFonts w:ascii="Consolas" w:eastAsia="Times New Roman" w:hAnsi="Consolas" w:cs="Times New Roman"/>
-          <w:color w:val="FF7B72"/>
-          <w:sz w:val="24"/>
-          <w:szCs w:val="24"/>
-        </w:rPr>
-        <w:t>#include</w:t>
-      </w:r>
-      <w:r>
-        <w:rPr>
-          <w:rFonts w:ascii="Consolas" w:eastAsia="Times New Roman" w:hAnsi="Consolas" w:cs="Times New Roman"/>
-          <w:color w:val="C9D1D9"/>
-          <w:sz w:val="24"/>
-          <w:szCs w:val="24"/>
-        </w:rPr>
-        <w:t xml:space="preserve"> </w:t>
-      </w:r>
-      <w:r>
-        <w:rPr>
-          <w:rFonts w:ascii="Consolas" w:eastAsia="Times New Roman" w:hAnsi="Consolas" w:cs="Times New Roman"/>
-          <w:color w:val="A5D6FF"/>
-          <w:sz w:val="24"/>
-          <w:szCs w:val="24"/>
-        </w:rPr>
-        <w:t>&lt;iostream&gt;</w:t>
+          <w:sz w:val="21"/>
+          <w:szCs w:val="21"/>
+        </w:rPr>
+      </w:pPr>
+      <w:r>
+        <w:rPr>
+          <w:rFonts w:ascii="Consolas" w:eastAsia="Times New Roman" w:hAnsi="Consolas" w:cs="Times New Roman"/>
+          <w:color w:val="8B949E"/>
+          <w:sz w:val="21"/>
+          <w:szCs w:val="21"/>
+        </w:rPr>
+        <w:t>/*</w:t>
       </w:r>
     </w:p>
     <w:p>
@@ -2742,136 +2877,51 @@
         <w:pStyle w:val="ListParagraph"/>
         <w:numPr>
           <w:ilvl w:val="0"/>
-          <w:numId w:val="15"/>
+          <w:numId w:val="16"/>
         </w:numPr>
         <w:shd w:val="clear" w:color="auto" w:fill="0D1117"/>
         <w:spacing w:after="0" w:line="285" w:lineRule="atLeast"/>
         <w:rPr>
           <w:rFonts w:ascii="Consolas" w:eastAsia="Times New Roman" w:hAnsi="Consolas" w:cs="Times New Roman"/>
           <w:color w:val="C9D1D9"/>
-          <w:sz w:val="24"/>
-          <w:szCs w:val="24"/>
-        </w:rPr>
-      </w:pPr>
-      <w:r>
-        <w:rPr>
-          <w:rFonts w:ascii="Consolas" w:eastAsia="Times New Roman" w:hAnsi="Consolas" w:cs="Times New Roman"/>
-          <w:color w:val="FF7B72"/>
-          <w:sz w:val="24"/>
-          <w:szCs w:val="24"/>
-        </w:rPr>
-        <w:t>using</w:t>
-      </w:r>
-      <w:r>
-        <w:rPr>
-          <w:rFonts w:ascii="Consolas" w:eastAsia="Times New Roman" w:hAnsi="Consolas" w:cs="Times New Roman"/>
-          <w:color w:val="C9D1D9"/>
-          <w:sz w:val="24"/>
-          <w:szCs w:val="24"/>
-        </w:rPr>
-        <w:t xml:space="preserve"> </w:t>
-      </w:r>
-      <w:r>
-        <w:rPr>
-          <w:rFonts w:ascii="Consolas" w:eastAsia="Times New Roman" w:hAnsi="Consolas" w:cs="Times New Roman"/>
-          <w:color w:val="FF7B72"/>
-          <w:sz w:val="24"/>
-          <w:szCs w:val="24"/>
-        </w:rPr>
-        <w:t>namespace</w:t>
-      </w:r>
-      <w:r>
-        <w:rPr>
-          <w:rFonts w:ascii="Consolas" w:eastAsia="Times New Roman" w:hAnsi="Consolas" w:cs="Times New Roman"/>
-          <w:color w:val="C9D1D9"/>
-          <w:sz w:val="24"/>
-          <w:szCs w:val="24"/>
-        </w:rPr>
-        <w:t xml:space="preserve"> </w:t>
-      </w:r>
-      <w:proofErr w:type="gramStart"/>
-      <w:r>
-        <w:rPr>
-          <w:rFonts w:ascii="Consolas" w:eastAsia="Times New Roman" w:hAnsi="Consolas" w:cs="Times New Roman"/>
-          <w:color w:val="FFA657"/>
-          <w:sz w:val="24"/>
-          <w:szCs w:val="24"/>
-        </w:rPr>
-        <w:t>std</w:t>
-      </w:r>
-      <w:r>
-        <w:rPr>
-          <w:rFonts w:ascii="Consolas" w:eastAsia="Times New Roman" w:hAnsi="Consolas" w:cs="Times New Roman"/>
-          <w:color w:val="C9D1D9"/>
-          <w:sz w:val="24"/>
-          <w:szCs w:val="24"/>
-        </w:rPr>
-        <w:t>;</w:t>
-      </w:r>
-      <w:proofErr w:type="gramEnd"/>
+          <w:sz w:val="21"/>
+          <w:szCs w:val="21"/>
+        </w:rPr>
+      </w:pPr>
+      <w:r>
+        <w:rPr>
+          <w:rFonts w:ascii="Consolas" w:eastAsia="Times New Roman" w:hAnsi="Consolas" w:cs="Times New Roman"/>
+          <w:color w:val="8B949E"/>
+          <w:sz w:val="21"/>
+          <w:szCs w:val="21"/>
+        </w:rPr>
+        <w:t>    Blessing Abumere</w:t>
+      </w:r>
     </w:p>
     <w:p>
       <w:pPr>
         <w:pStyle w:val="ListParagraph"/>
         <w:numPr>
           <w:ilvl w:val="0"/>
-          <w:numId w:val="15"/>
+          <w:numId w:val="16"/>
         </w:numPr>
         <w:shd w:val="clear" w:color="auto" w:fill="0D1117"/>
         <w:spacing w:after="0" w:line="285" w:lineRule="atLeast"/>
         <w:rPr>
           <w:rFonts w:ascii="Consolas" w:eastAsia="Times New Roman" w:hAnsi="Consolas" w:cs="Times New Roman"/>
           <w:color w:val="C9D1D9"/>
-          <w:sz w:val="24"/>
-          <w:szCs w:val="24"/>
-        </w:rPr>
-      </w:pPr>
-      <w:r>
-        <w:rPr>
-          <w:rFonts w:ascii="Consolas" w:eastAsia="Times New Roman" w:hAnsi="Consolas" w:cs="Times New Roman"/>
-          <w:color w:val="FF7B72"/>
-          <w:sz w:val="24"/>
-          <w:szCs w:val="24"/>
-        </w:rPr>
-        <w:t>int</w:t>
-      </w:r>
-      <w:r>
-        <w:rPr>
-          <w:rFonts w:ascii="Consolas" w:eastAsia="Times New Roman" w:hAnsi="Consolas" w:cs="Times New Roman"/>
-          <w:color w:val="C9D1D9"/>
-          <w:sz w:val="24"/>
-          <w:szCs w:val="24"/>
-        </w:rPr>
-        <w:t xml:space="preserve"> </w:t>
-      </w:r>
-      <w:proofErr w:type="gramStart"/>
-      <w:r>
-        <w:rPr>
-          <w:rFonts w:ascii="Consolas" w:eastAsia="Times New Roman" w:hAnsi="Consolas" w:cs="Times New Roman"/>
-          <w:color w:val="D2A8FF"/>
-          <w:sz w:val="24"/>
-          <w:szCs w:val="24"/>
-        </w:rPr>
-        <w:t>main</w:t>
-      </w:r>
-      <w:r>
-        <w:rPr>
-          <w:rFonts w:ascii="Consolas" w:eastAsia="Times New Roman" w:hAnsi="Consolas" w:cs="Times New Roman"/>
-          <w:color w:val="C9D1D9"/>
-          <w:sz w:val="24"/>
-          <w:szCs w:val="24"/>
-        </w:rPr>
-        <w:t>(</w:t>
-      </w:r>
-      <w:proofErr w:type="gramEnd"/>
-      <w:r>
-        <w:rPr>
-          <w:rFonts w:ascii="Consolas" w:eastAsia="Times New Roman" w:hAnsi="Consolas" w:cs="Times New Roman"/>
-          <w:color w:val="C9D1D9"/>
-          <w:sz w:val="24"/>
-          <w:szCs w:val="24"/>
-        </w:rPr>
-        <w:t>)</w:t>
+          <w:sz w:val="21"/>
+          <w:szCs w:val="21"/>
+        </w:rPr>
+      </w:pPr>
+      <w:r>
+        <w:rPr>
+          <w:rFonts w:ascii="Consolas" w:eastAsia="Times New Roman" w:hAnsi="Consolas" w:cs="Times New Roman"/>
+          <w:color w:val="8B949E"/>
+          <w:sz w:val="21"/>
+          <w:szCs w:val="21"/>
+        </w:rPr>
+        <w:t>    9/7/2022 3:20pm</w:t>
       </w:r>
     </w:p>
     <w:p>
@@ -2879,25 +2929,25 @@
         <w:pStyle w:val="ListParagraph"/>
         <w:numPr>
           <w:ilvl w:val="0"/>
-          <w:numId w:val="15"/>
+          <w:numId w:val="16"/>
         </w:numPr>
         <w:shd w:val="clear" w:color="auto" w:fill="0D1117"/>
         <w:spacing w:after="0" w:line="285" w:lineRule="atLeast"/>
         <w:rPr>
           <w:rFonts w:ascii="Consolas" w:eastAsia="Times New Roman" w:hAnsi="Consolas" w:cs="Times New Roman"/>
           <w:color w:val="C9D1D9"/>
-          <w:sz w:val="24"/>
-          <w:szCs w:val="24"/>
-        </w:rPr>
-      </w:pPr>
-      <w:r>
-        <w:rPr>
-          <w:rFonts w:ascii="Consolas" w:eastAsia="Times New Roman" w:hAnsi="Consolas" w:cs="Times New Roman"/>
-          <w:color w:val="C9D1D9"/>
-          <w:sz w:val="24"/>
-          <w:szCs w:val="24"/>
-        </w:rPr>
-        <w:t>{</w:t>
+          <w:sz w:val="21"/>
+          <w:szCs w:val="21"/>
+        </w:rPr>
+      </w:pPr>
+      <w:r>
+        <w:rPr>
+          <w:rFonts w:ascii="Consolas" w:eastAsia="Times New Roman" w:hAnsi="Consolas" w:cs="Times New Roman"/>
+          <w:color w:val="8B949E"/>
+          <w:sz w:val="21"/>
+          <w:szCs w:val="21"/>
+        </w:rPr>
+        <w:t>    GEN COMPUTER SCI (COSC175006)-1224</w:t>
       </w:r>
     </w:p>
     <w:p>
@@ -2905,63 +2955,25 @@
         <w:pStyle w:val="ListParagraph"/>
         <w:numPr>
           <w:ilvl w:val="0"/>
-          <w:numId w:val="15"/>
+          <w:numId w:val="16"/>
         </w:numPr>
         <w:shd w:val="clear" w:color="auto" w:fill="0D1117"/>
         <w:spacing w:after="0" w:line="285" w:lineRule="atLeast"/>
         <w:rPr>
           <w:rFonts w:ascii="Consolas" w:eastAsia="Times New Roman" w:hAnsi="Consolas" w:cs="Times New Roman"/>
           <w:color w:val="C9D1D9"/>
-          <w:sz w:val="24"/>
-          <w:szCs w:val="24"/>
-        </w:rPr>
-      </w:pPr>
-      <w:r>
-        <w:rPr>
-          <w:rFonts w:ascii="Consolas" w:eastAsia="Times New Roman" w:hAnsi="Consolas" w:cs="Times New Roman"/>
-          <w:color w:val="C9D1D9"/>
-          <w:sz w:val="24"/>
-          <w:szCs w:val="24"/>
-        </w:rPr>
-        <w:t xml:space="preserve">    </w:t>
-      </w:r>
-      <w:r>
-        <w:rPr>
-          <w:rFonts w:ascii="Consolas" w:eastAsia="Times New Roman" w:hAnsi="Consolas" w:cs="Times New Roman"/>
-          <w:color w:val="FF7B72"/>
-          <w:sz w:val="24"/>
-          <w:szCs w:val="24"/>
-        </w:rPr>
-        <w:t>float</w:t>
-      </w:r>
-      <w:r>
-        <w:rPr>
-          <w:rFonts w:ascii="Consolas" w:eastAsia="Times New Roman" w:hAnsi="Consolas" w:cs="Times New Roman"/>
-          <w:color w:val="C9D1D9"/>
-          <w:sz w:val="24"/>
-          <w:szCs w:val="24"/>
-        </w:rPr>
-        <w:t xml:space="preserve"> </w:t>
-      </w:r>
-      <w:proofErr w:type="gramStart"/>
-      <w:r>
-        <w:rPr>
-          <w:rFonts w:ascii="Consolas" w:eastAsia="Times New Roman" w:hAnsi="Consolas" w:cs="Times New Roman"/>
-          <w:color w:val="C9D1D9"/>
-          <w:sz w:val="24"/>
-          <w:szCs w:val="24"/>
-        </w:rPr>
-        <w:t>num1;</w:t>
-      </w:r>
-      <w:proofErr w:type="gramEnd"/>
-      <w:r>
-        <w:rPr>
-          <w:rFonts w:ascii="Consolas" w:eastAsia="Times New Roman" w:hAnsi="Consolas" w:cs="Times New Roman"/>
-          <w:color w:val="C9D1D9"/>
-          <w:sz w:val="24"/>
-          <w:szCs w:val="24"/>
-        </w:rPr>
-        <w:t xml:space="preserve"> </w:t>
+          <w:sz w:val="21"/>
+          <w:szCs w:val="21"/>
+        </w:rPr>
+      </w:pPr>
+      <w:r>
+        <w:rPr>
+          <w:rFonts w:ascii="Consolas" w:eastAsia="Times New Roman" w:hAnsi="Consolas" w:cs="Times New Roman"/>
+          <w:color w:val="8B949E"/>
+          <w:sz w:val="21"/>
+          <w:szCs w:val="21"/>
+        </w:rPr>
+        <w:t>*/</w:t>
       </w:r>
     </w:p>
     <w:p>
@@ -2969,118 +2981,114 @@
         <w:pStyle w:val="ListParagraph"/>
         <w:numPr>
           <w:ilvl w:val="0"/>
-          <w:numId w:val="15"/>
+          <w:numId w:val="16"/>
         </w:numPr>
         <w:shd w:val="clear" w:color="auto" w:fill="0D1117"/>
         <w:spacing w:after="0" w:line="285" w:lineRule="atLeast"/>
         <w:rPr>
           <w:rFonts w:ascii="Consolas" w:eastAsia="Times New Roman" w:hAnsi="Consolas" w:cs="Times New Roman"/>
           <w:color w:val="C9D1D9"/>
-          <w:sz w:val="24"/>
-          <w:szCs w:val="24"/>
-        </w:rPr>
-      </w:pPr>
-      <w:r>
-        <w:rPr>
-          <w:rFonts w:ascii="Consolas" w:eastAsia="Times New Roman" w:hAnsi="Consolas" w:cs="Times New Roman"/>
-          <w:color w:val="C9D1D9"/>
-          <w:sz w:val="24"/>
-          <w:szCs w:val="24"/>
-        </w:rPr>
-        <w:t xml:space="preserve">    </w:t>
-      </w:r>
+          <w:sz w:val="21"/>
+          <w:szCs w:val="21"/>
+        </w:rPr>
+      </w:pPr>
       <w:r>
         <w:rPr>
           <w:rFonts w:ascii="Consolas" w:eastAsia="Times New Roman" w:hAnsi="Consolas" w:cs="Times New Roman"/>
           <w:color w:val="FF7B72"/>
-          <w:sz w:val="24"/>
-          <w:szCs w:val="24"/>
-        </w:rPr>
-        <w:t>float</w:t>
-      </w:r>
-      <w:r>
-        <w:rPr>
-          <w:rFonts w:ascii="Consolas" w:eastAsia="Times New Roman" w:hAnsi="Consolas" w:cs="Times New Roman"/>
-          <w:color w:val="C9D1D9"/>
-          <w:sz w:val="24"/>
-          <w:szCs w:val="24"/>
+          <w:sz w:val="21"/>
+          <w:szCs w:val="21"/>
+        </w:rPr>
+        <w:t>#include</w:t>
+      </w:r>
+      <w:r>
+        <w:rPr>
+          <w:rFonts w:ascii="Consolas" w:eastAsia="Times New Roman" w:hAnsi="Consolas" w:cs="Times New Roman"/>
+          <w:color w:val="C9D1D9"/>
+          <w:sz w:val="21"/>
+          <w:szCs w:val="21"/>
         </w:rPr>
         <w:t xml:space="preserve"> </w:t>
       </w:r>
-      <w:proofErr w:type="gramStart"/>
-      <w:r>
-        <w:rPr>
-          <w:rFonts w:ascii="Consolas" w:eastAsia="Times New Roman" w:hAnsi="Consolas" w:cs="Times New Roman"/>
-          <w:color w:val="C9D1D9"/>
-          <w:sz w:val="24"/>
-          <w:szCs w:val="24"/>
-        </w:rPr>
-        <w:t>num2;</w:t>
-      </w:r>
-      <w:proofErr w:type="gramEnd"/>
+      <w:r>
+        <w:rPr>
+          <w:rFonts w:ascii="Consolas" w:eastAsia="Times New Roman" w:hAnsi="Consolas" w:cs="Times New Roman"/>
+          <w:color w:val="A5D6FF"/>
+          <w:sz w:val="21"/>
+          <w:szCs w:val="21"/>
+        </w:rPr>
+        <w:t>&lt;iostream&gt;</w:t>
+      </w:r>
     </w:p>
     <w:p>
       <w:pPr>
         <w:pStyle w:val="ListParagraph"/>
         <w:numPr>
           <w:ilvl w:val="0"/>
-          <w:numId w:val="15"/>
+          <w:numId w:val="16"/>
         </w:numPr>
         <w:shd w:val="clear" w:color="auto" w:fill="0D1117"/>
         <w:spacing w:after="0" w:line="285" w:lineRule="atLeast"/>
         <w:rPr>
           <w:rFonts w:ascii="Consolas" w:eastAsia="Times New Roman" w:hAnsi="Consolas" w:cs="Times New Roman"/>
           <w:color w:val="C9D1D9"/>
-          <w:sz w:val="24"/>
-          <w:szCs w:val="24"/>
-        </w:rPr>
-      </w:pPr>
-      <w:r>
-        <w:rPr>
-          <w:rFonts w:ascii="Consolas" w:eastAsia="Times New Roman" w:hAnsi="Consolas" w:cs="Times New Roman"/>
-          <w:color w:val="C9D1D9"/>
-          <w:sz w:val="24"/>
-          <w:szCs w:val="24"/>
-        </w:rPr>
-        <w:t xml:space="preserve">    </w:t>
-      </w:r>
+          <w:sz w:val="21"/>
+          <w:szCs w:val="21"/>
+        </w:rPr>
+      </w:pPr>
       <w:r>
         <w:rPr>
           <w:rFonts w:ascii="Consolas" w:eastAsia="Times New Roman" w:hAnsi="Consolas" w:cs="Times New Roman"/>
           <w:color w:val="FF7B72"/>
-          <w:sz w:val="24"/>
-          <w:szCs w:val="24"/>
-        </w:rPr>
-        <w:t>float</w:t>
-      </w:r>
-      <w:r>
-        <w:rPr>
-          <w:rFonts w:ascii="Consolas" w:eastAsia="Times New Roman" w:hAnsi="Consolas" w:cs="Times New Roman"/>
-          <w:color w:val="C9D1D9"/>
-          <w:sz w:val="24"/>
-          <w:szCs w:val="24"/>
+          <w:sz w:val="21"/>
+          <w:szCs w:val="21"/>
+        </w:rPr>
+        <w:t>using</w:t>
+      </w:r>
+      <w:r>
+        <w:rPr>
+          <w:rFonts w:ascii="Consolas" w:eastAsia="Times New Roman" w:hAnsi="Consolas" w:cs="Times New Roman"/>
+          <w:color w:val="C9D1D9"/>
+          <w:sz w:val="21"/>
+          <w:szCs w:val="21"/>
         </w:rPr>
         <w:t xml:space="preserve"> </w:t>
       </w:r>
-      <w:proofErr w:type="gramStart"/>
-      <w:r>
-        <w:rPr>
-          <w:rFonts w:ascii="Consolas" w:eastAsia="Times New Roman" w:hAnsi="Consolas" w:cs="Times New Roman"/>
-          <w:color w:val="C9D1D9"/>
-          <w:sz w:val="24"/>
-          <w:szCs w:val="24"/>
-        </w:rPr>
-        <w:t>avg;</w:t>
-      </w:r>
-      <w:proofErr w:type="gramEnd"/>
-      <w:r>
-        <w:rPr>
-          <w:rFonts w:ascii="Consolas" w:eastAsia="Times New Roman" w:hAnsi="Consolas" w:cs="Times New Roman"/>
-          <w:color w:val="C9D1D9"/>
-          <w:sz w:val="24"/>
-          <w:szCs w:val="24"/>
+      <w:r>
+        <w:rPr>
+          <w:rFonts w:ascii="Consolas" w:eastAsia="Times New Roman" w:hAnsi="Consolas" w:cs="Times New Roman"/>
+          <w:color w:val="FF7B72"/>
+          <w:sz w:val="21"/>
+          <w:szCs w:val="21"/>
+        </w:rPr>
+        <w:t>namespace</w:t>
+      </w:r>
+      <w:r>
+        <w:rPr>
+          <w:rFonts w:ascii="Consolas" w:eastAsia="Times New Roman" w:hAnsi="Consolas" w:cs="Times New Roman"/>
+          <w:color w:val="C9D1D9"/>
+          <w:sz w:val="21"/>
+          <w:szCs w:val="21"/>
         </w:rPr>
         <w:t xml:space="preserve"> </w:t>
+      </w:r>
+      <w:r>
+        <w:rPr>
+          <w:rFonts w:ascii="Consolas" w:eastAsia="Times New Roman" w:hAnsi="Consolas" w:cs="Times New Roman"/>
+          <w:color w:val="FFA657"/>
+          <w:sz w:val="21"/>
+          <w:szCs w:val="21"/>
+        </w:rPr>
+        <w:t>std</w:t>
+      </w:r>
+      <w:r>
+        <w:rPr>
+          <w:rFonts w:ascii="Consolas" w:eastAsia="Times New Roman" w:hAnsi="Consolas" w:cs="Times New Roman"/>
+          <w:color w:val="C9D1D9"/>
+          <w:sz w:val="21"/>
+          <w:szCs w:val="21"/>
+        </w:rPr>
+        <w:t>;</w:t>
       </w:r>
     </w:p>
     <w:p>
@@ -3088,147 +3096,78 @@
         <w:pStyle w:val="ListParagraph"/>
         <w:numPr>
           <w:ilvl w:val="0"/>
-          <w:numId w:val="15"/>
+          <w:numId w:val="16"/>
         </w:numPr>
         <w:shd w:val="clear" w:color="auto" w:fill="0D1117"/>
         <w:spacing w:after="0" w:line="285" w:lineRule="atLeast"/>
         <w:rPr>
           <w:rFonts w:ascii="Consolas" w:eastAsia="Times New Roman" w:hAnsi="Consolas" w:cs="Times New Roman"/>
           <w:color w:val="C9D1D9"/>
-          <w:sz w:val="24"/>
-          <w:szCs w:val="24"/>
-        </w:rPr>
-      </w:pPr>
+          <w:sz w:val="21"/>
+          <w:szCs w:val="21"/>
+        </w:rPr>
+      </w:pPr>
+      <w:r>
+        <w:rPr>
+          <w:rFonts w:ascii="Consolas" w:eastAsia="Times New Roman" w:hAnsi="Consolas" w:cs="Times New Roman"/>
+          <w:color w:val="FF7B72"/>
+          <w:sz w:val="21"/>
+          <w:szCs w:val="21"/>
+        </w:rPr>
+        <w:t>int</w:t>
+      </w:r>
+      <w:r>
+        <w:rPr>
+          <w:rFonts w:ascii="Consolas" w:eastAsia="Times New Roman" w:hAnsi="Consolas" w:cs="Times New Roman"/>
+          <w:color w:val="C9D1D9"/>
+          <w:sz w:val="21"/>
+          <w:szCs w:val="21"/>
+        </w:rPr>
+        <w:t xml:space="preserve"> </w:t>
+      </w:r>
+      <w:r>
+        <w:rPr>
+          <w:rFonts w:ascii="Consolas" w:eastAsia="Times New Roman" w:hAnsi="Consolas" w:cs="Times New Roman"/>
+          <w:color w:val="D2A8FF"/>
+          <w:sz w:val="21"/>
+          <w:szCs w:val="21"/>
+        </w:rPr>
+        <w:t>main</w:t>
+      </w:r>
+      <w:r>
+        <w:rPr>
+          <w:rFonts w:ascii="Consolas" w:eastAsia="Times New Roman" w:hAnsi="Consolas" w:cs="Times New Roman"/>
+          <w:color w:val="C9D1D9"/>
+          <w:sz w:val="21"/>
+          <w:szCs w:val="21"/>
+        </w:rPr>
+        <w:t>()</w:t>
+      </w:r>
     </w:p>
     <w:p>
       <w:pPr>
         <w:pStyle w:val="ListParagraph"/>
         <w:numPr>
           <w:ilvl w:val="0"/>
-          <w:numId w:val="15"/>
+          <w:numId w:val="16"/>
         </w:numPr>
         <w:shd w:val="clear" w:color="auto" w:fill="0D1117"/>
         <w:spacing w:after="0" w:line="285" w:lineRule="atLeast"/>
         <w:rPr>
           <w:rFonts w:ascii="Consolas" w:eastAsia="Times New Roman" w:hAnsi="Consolas" w:cs="Times New Roman"/>
           <w:color w:val="C9D1D9"/>
-          <w:sz w:val="24"/>
-          <w:szCs w:val="24"/>
-        </w:rPr>
-      </w:pPr>
-      <w:r>
-        <w:rPr>
-          <w:rFonts w:ascii="Consolas" w:eastAsia="Times New Roman" w:hAnsi="Consolas" w:cs="Times New Roman"/>
-          <w:color w:val="C9D1D9"/>
-          <w:sz w:val="24"/>
-          <w:szCs w:val="24"/>
-        </w:rPr>
-        <w:t xml:space="preserve">    </w:t>
-      </w:r>
-      <w:proofErr w:type="spellStart"/>
-      <w:r>
-        <w:rPr>
-          <w:rFonts w:ascii="Consolas" w:eastAsia="Times New Roman" w:hAnsi="Consolas" w:cs="Times New Roman"/>
-          <w:color w:val="C9D1D9"/>
-          <w:sz w:val="24"/>
-          <w:szCs w:val="24"/>
-        </w:rPr>
-        <w:t>cout</w:t>
-      </w:r>
-      <w:proofErr w:type="spellEnd"/>
-      <w:r>
-        <w:rPr>
-          <w:rFonts w:ascii="Consolas" w:eastAsia="Times New Roman" w:hAnsi="Consolas" w:cs="Times New Roman"/>
-          <w:color w:val="C9D1D9"/>
-          <w:sz w:val="24"/>
-          <w:szCs w:val="24"/>
-        </w:rPr>
-        <w:t xml:space="preserve"> </w:t>
-      </w:r>
-      <w:r>
-        <w:rPr>
-          <w:rFonts w:ascii="Consolas" w:eastAsia="Times New Roman" w:hAnsi="Consolas" w:cs="Times New Roman"/>
-          <w:color w:val="FF7B72"/>
-          <w:sz w:val="24"/>
-          <w:szCs w:val="24"/>
-        </w:rPr>
-        <w:t>&lt;&lt;</w:t>
-      </w:r>
-      <w:r>
-        <w:rPr>
-          <w:rFonts w:ascii="Consolas" w:eastAsia="Times New Roman" w:hAnsi="Consolas" w:cs="Times New Roman"/>
-          <w:color w:val="C9D1D9"/>
-          <w:sz w:val="24"/>
-          <w:szCs w:val="24"/>
-        </w:rPr>
-        <w:t xml:space="preserve"> </w:t>
-      </w:r>
-      <w:r>
-        <w:rPr>
-          <w:rFonts w:ascii="Consolas" w:eastAsia="Times New Roman" w:hAnsi="Consolas" w:cs="Times New Roman"/>
-          <w:color w:val="A5D6FF"/>
-          <w:sz w:val="24"/>
-          <w:szCs w:val="24"/>
-        </w:rPr>
-        <w:t>"Enter two numbers"</w:t>
-      </w:r>
-      <w:r>
-        <w:rPr>
-          <w:rFonts w:ascii="Consolas" w:eastAsia="Times New Roman" w:hAnsi="Consolas" w:cs="Times New Roman"/>
-          <w:color w:val="C9D1D9"/>
-          <w:sz w:val="24"/>
-          <w:szCs w:val="24"/>
-        </w:rPr>
-        <w:t xml:space="preserve"> </w:t>
-      </w:r>
-      <w:r>
-        <w:rPr>
-          <w:rFonts w:ascii="Consolas" w:eastAsia="Times New Roman" w:hAnsi="Consolas" w:cs="Times New Roman"/>
-          <w:color w:val="FF7B72"/>
-          <w:sz w:val="24"/>
-          <w:szCs w:val="24"/>
-        </w:rPr>
-        <w:t>&lt;&lt;</w:t>
-      </w:r>
-      <w:r>
-        <w:rPr>
-          <w:rFonts w:ascii="Consolas" w:eastAsia="Times New Roman" w:hAnsi="Consolas" w:cs="Times New Roman"/>
-          <w:color w:val="C9D1D9"/>
-          <w:sz w:val="24"/>
-          <w:szCs w:val="24"/>
-        </w:rPr>
-        <w:t xml:space="preserve"> </w:t>
-      </w:r>
-      <w:proofErr w:type="spellStart"/>
-      <w:proofErr w:type="gramStart"/>
-      <w:r>
-        <w:rPr>
-          <w:rFonts w:ascii="Consolas" w:eastAsia="Times New Roman" w:hAnsi="Consolas" w:cs="Times New Roman"/>
-          <w:color w:val="C9D1D9"/>
-          <w:sz w:val="24"/>
-          <w:szCs w:val="24"/>
-        </w:rPr>
-        <w:t>endl</w:t>
-      </w:r>
-      <w:proofErr w:type="spellEnd"/>
-      <w:r>
-        <w:rPr>
-          <w:rFonts w:ascii="Consolas" w:eastAsia="Times New Roman" w:hAnsi="Consolas" w:cs="Times New Roman"/>
-          <w:color w:val="C9D1D9"/>
-          <w:sz w:val="24"/>
-          <w:szCs w:val="24"/>
-        </w:rPr>
-        <w:t>;</w:t>
-      </w:r>
-      <w:proofErr w:type="gramEnd"/>
-      <w:r>
-        <w:rPr>
-          <w:rFonts w:ascii="Consolas" w:eastAsia="Times New Roman" w:hAnsi="Consolas" w:cs="Times New Roman"/>
-          <w:color w:val="C9D1D9"/>
-          <w:sz w:val="24"/>
-          <w:szCs w:val="24"/>
-        </w:rPr>
-        <w:t xml:space="preserve"> </w:t>
+          <w:sz w:val="21"/>
+          <w:szCs w:val="21"/>
+        </w:rPr>
+      </w:pPr>
+      <w:r>
+        <w:rPr>
+          <w:rFonts w:ascii="Consolas" w:eastAsia="Times New Roman" w:hAnsi="Consolas" w:cs="Times New Roman"/>
+          <w:color w:val="C9D1D9"/>
+          <w:sz w:val="21"/>
+          <w:szCs w:val="21"/>
+        </w:rPr>
+        <w:t>{</w:t>
       </w:r>
     </w:p>
     <w:p>
@@ -3236,101 +3175,43 @@
         <w:pStyle w:val="ListParagraph"/>
         <w:numPr>
           <w:ilvl w:val="0"/>
-          <w:numId w:val="15"/>
+          <w:numId w:val="16"/>
         </w:numPr>
         <w:shd w:val="clear" w:color="auto" w:fill="0D1117"/>
         <w:spacing w:after="0" w:line="285" w:lineRule="atLeast"/>
         <w:rPr>
           <w:rFonts w:ascii="Consolas" w:eastAsia="Times New Roman" w:hAnsi="Consolas" w:cs="Times New Roman"/>
           <w:color w:val="C9D1D9"/>
-          <w:sz w:val="24"/>
-          <w:szCs w:val="24"/>
-        </w:rPr>
-      </w:pPr>
-      <w:r>
-        <w:rPr>
-          <w:rFonts w:ascii="Consolas" w:eastAsia="Times New Roman" w:hAnsi="Consolas" w:cs="Times New Roman"/>
-          <w:color w:val="C9D1D9"/>
-          <w:sz w:val="24"/>
-          <w:szCs w:val="24"/>
+          <w:sz w:val="21"/>
+          <w:szCs w:val="21"/>
+        </w:rPr>
+      </w:pPr>
+      <w:r>
+        <w:rPr>
+          <w:rFonts w:ascii="Consolas" w:eastAsia="Times New Roman" w:hAnsi="Consolas" w:cs="Times New Roman"/>
+          <w:color w:val="C9D1D9"/>
+          <w:sz w:val="21"/>
+          <w:szCs w:val="21"/>
         </w:rPr>
         <w:t xml:space="preserve">    </w:t>
       </w:r>
-      <w:proofErr w:type="spellStart"/>
-      <w:r>
-        <w:rPr>
-          <w:rFonts w:ascii="Consolas" w:eastAsia="Times New Roman" w:hAnsi="Consolas" w:cs="Times New Roman"/>
-          <w:color w:val="C9D1D9"/>
-          <w:sz w:val="24"/>
-          <w:szCs w:val="24"/>
-        </w:rPr>
-        <w:t>cin</w:t>
-      </w:r>
-      <w:proofErr w:type="spellEnd"/>
-      <w:r>
-        <w:rPr>
-          <w:rFonts w:ascii="Consolas" w:eastAsia="Times New Roman" w:hAnsi="Consolas" w:cs="Times New Roman"/>
-          <w:color w:val="C9D1D9"/>
-          <w:sz w:val="24"/>
-          <w:szCs w:val="24"/>
-        </w:rPr>
-        <w:t xml:space="preserve"> </w:t>
-      </w:r>
       <w:r>
         <w:rPr>
           <w:rFonts w:ascii="Consolas" w:eastAsia="Times New Roman" w:hAnsi="Consolas" w:cs="Times New Roman"/>
           <w:color w:val="FF7B72"/>
-          <w:sz w:val="24"/>
-          <w:szCs w:val="24"/>
-        </w:rPr>
-        <w:t>&gt;&gt;</w:t>
-      </w:r>
-      <w:r>
-        <w:rPr>
-          <w:rFonts w:ascii="Consolas" w:eastAsia="Times New Roman" w:hAnsi="Consolas" w:cs="Times New Roman"/>
-          <w:color w:val="C9D1D9"/>
-          <w:sz w:val="24"/>
-          <w:szCs w:val="24"/>
-        </w:rPr>
-        <w:t xml:space="preserve"> num1 </w:t>
-      </w:r>
-      <w:r>
-        <w:rPr>
-          <w:rFonts w:ascii="Consolas" w:eastAsia="Times New Roman" w:hAnsi="Consolas" w:cs="Times New Roman"/>
-          <w:color w:val="FF7B72"/>
-          <w:sz w:val="24"/>
-          <w:szCs w:val="24"/>
-        </w:rPr>
-        <w:t>&gt;&gt;</w:t>
-      </w:r>
-      <w:r>
-        <w:rPr>
-          <w:rFonts w:ascii="Consolas" w:eastAsia="Times New Roman" w:hAnsi="Consolas" w:cs="Times New Roman"/>
-          <w:color w:val="C9D1D9"/>
-          <w:sz w:val="24"/>
-          <w:szCs w:val="24"/>
-        </w:rPr>
-        <w:t xml:space="preserve"> </w:t>
-      </w:r>
-      <w:proofErr w:type="gramStart"/>
-      <w:r>
-        <w:rPr>
-          <w:rFonts w:ascii="Consolas" w:eastAsia="Times New Roman" w:hAnsi="Consolas" w:cs="Times New Roman"/>
-          <w:color w:val="C9D1D9"/>
-          <w:sz w:val="24"/>
-          <w:szCs w:val="24"/>
-        </w:rPr>
-        <w:t>num2;</w:t>
-      </w:r>
-      <w:proofErr w:type="gramEnd"/>
-      <w:r>
-        <w:rPr>
-          <w:rFonts w:ascii="Consolas" w:eastAsia="Times New Roman" w:hAnsi="Consolas" w:cs="Times New Roman"/>
-          <w:color w:val="C9D1D9"/>
-          <w:sz w:val="24"/>
-          <w:szCs w:val="24"/>
-        </w:rPr>
-        <w:t xml:space="preserve"> </w:t>
+          <w:sz w:val="21"/>
+          <w:szCs w:val="21"/>
+        </w:rPr>
+        <w:t>float</w:t>
+      </w:r>
+      <w:r>
+        <w:rPr>
+          <w:rFonts w:ascii="Consolas" w:eastAsia="Times New Roman" w:hAnsi="Consolas" w:cs="Times New Roman"/>
+          <w:color w:val="C9D1D9"/>
+          <w:sz w:val="21"/>
+          <w:szCs w:val="21"/>
+        </w:rPr>
+        <w:t xml:space="preserve"> num1; </w:t>
       </w:r>
     </w:p>
     <w:p>
@@ -3338,99 +3219,43 @@
         <w:pStyle w:val="ListParagraph"/>
         <w:numPr>
           <w:ilvl w:val="0"/>
-          <w:numId w:val="15"/>
+          <w:numId w:val="16"/>
         </w:numPr>
         <w:shd w:val="clear" w:color="auto" w:fill="0D1117"/>
         <w:spacing w:after="0" w:line="285" w:lineRule="atLeast"/>
         <w:rPr>
           <w:rFonts w:ascii="Consolas" w:eastAsia="Times New Roman" w:hAnsi="Consolas" w:cs="Times New Roman"/>
           <w:color w:val="C9D1D9"/>
-          <w:sz w:val="24"/>
-          <w:szCs w:val="24"/>
-        </w:rPr>
-      </w:pPr>
-      <w:r>
-        <w:rPr>
-          <w:rFonts w:ascii="Consolas" w:eastAsia="Times New Roman" w:hAnsi="Consolas" w:cs="Times New Roman"/>
-          <w:color w:val="C9D1D9"/>
-          <w:sz w:val="24"/>
-          <w:szCs w:val="24"/>
-        </w:rPr>
-        <w:t xml:space="preserve">    avg </w:t>
+          <w:sz w:val="21"/>
+          <w:szCs w:val="21"/>
+        </w:rPr>
+      </w:pPr>
+      <w:r>
+        <w:rPr>
+          <w:rFonts w:ascii="Consolas" w:eastAsia="Times New Roman" w:hAnsi="Consolas" w:cs="Times New Roman"/>
+          <w:color w:val="C9D1D9"/>
+          <w:sz w:val="21"/>
+          <w:szCs w:val="21"/>
+        </w:rPr>
+        <w:t xml:space="preserve">    </w:t>
       </w:r>
       <w:r>
         <w:rPr>
           <w:rFonts w:ascii="Consolas" w:eastAsia="Times New Roman" w:hAnsi="Consolas" w:cs="Times New Roman"/>
           <w:color w:val="FF7B72"/>
-          <w:sz w:val="24"/>
-          <w:szCs w:val="24"/>
-        </w:rPr>
-        <w:t>=</w:t>
-      </w:r>
-      <w:r>
-        <w:rPr>
-          <w:rFonts w:ascii="Consolas" w:eastAsia="Times New Roman" w:hAnsi="Consolas" w:cs="Times New Roman"/>
-          <w:color w:val="C9D1D9"/>
-          <w:sz w:val="24"/>
-          <w:szCs w:val="24"/>
-        </w:rPr>
-        <w:t xml:space="preserve"> (num1 </w:t>
-      </w:r>
-      <w:r>
-        <w:rPr>
-          <w:rFonts w:ascii="Consolas" w:eastAsia="Times New Roman" w:hAnsi="Consolas" w:cs="Times New Roman"/>
-          <w:color w:val="FF7B72"/>
-          <w:sz w:val="24"/>
-          <w:szCs w:val="24"/>
-        </w:rPr>
-        <w:t>+</w:t>
-      </w:r>
-      <w:r>
-        <w:rPr>
-          <w:rFonts w:ascii="Consolas" w:eastAsia="Times New Roman" w:hAnsi="Consolas" w:cs="Times New Roman"/>
-          <w:color w:val="C9D1D9"/>
-          <w:sz w:val="24"/>
-          <w:szCs w:val="24"/>
-        </w:rPr>
-        <w:t xml:space="preserve"> num2)</w:t>
-      </w:r>
-      <w:r>
-        <w:rPr>
-          <w:rFonts w:ascii="Consolas" w:eastAsia="Times New Roman" w:hAnsi="Consolas" w:cs="Times New Roman"/>
-          <w:color w:val="FF7B72"/>
-          <w:sz w:val="24"/>
-          <w:szCs w:val="24"/>
-        </w:rPr>
-        <w:t>/</w:t>
-      </w:r>
-      <w:proofErr w:type="gramStart"/>
-      <w:r>
-        <w:rPr>
-          <w:rFonts w:ascii="Consolas" w:eastAsia="Times New Roman" w:hAnsi="Consolas" w:cs="Times New Roman"/>
-          <w:color w:val="79C0FF"/>
-          <w:sz w:val="24"/>
-          <w:szCs w:val="24"/>
-        </w:rPr>
-        <w:t>2</w:t>
-      </w:r>
-      <w:r>
-        <w:rPr>
-          <w:rFonts w:ascii="Consolas" w:eastAsia="Times New Roman" w:hAnsi="Consolas" w:cs="Times New Roman"/>
-          <w:color w:val="C9D1D9"/>
-          <w:sz w:val="24"/>
-          <w:szCs w:val="24"/>
-        </w:rPr>
-        <w:t>;</w:t>
-      </w:r>
-      <w:proofErr w:type="gramEnd"/>
-      <w:r>
-        <w:rPr>
-          <w:rFonts w:ascii="Consolas" w:eastAsia="Times New Roman" w:hAnsi="Consolas" w:cs="Times New Roman"/>
-          <w:color w:val="C9D1D9"/>
-          <w:sz w:val="24"/>
-          <w:szCs w:val="24"/>
-        </w:rPr>
-        <w:t xml:space="preserve"> </w:t>
+          <w:sz w:val="21"/>
+          <w:szCs w:val="21"/>
+        </w:rPr>
+        <w:t>float</w:t>
+      </w:r>
+      <w:r>
+        <w:rPr>
+          <w:rFonts w:ascii="Consolas" w:eastAsia="Times New Roman" w:hAnsi="Consolas" w:cs="Times New Roman"/>
+          <w:color w:val="C9D1D9"/>
+          <w:sz w:val="21"/>
+          <w:szCs w:val="21"/>
+        </w:rPr>
+        <w:t xml:space="preserve"> num2; </w:t>
       </w:r>
     </w:p>
     <w:p>
@@ -3438,126 +3263,59 @@
         <w:pStyle w:val="ListParagraph"/>
         <w:numPr>
           <w:ilvl w:val="0"/>
-          <w:numId w:val="15"/>
+          <w:numId w:val="16"/>
         </w:numPr>
         <w:shd w:val="clear" w:color="auto" w:fill="0D1117"/>
         <w:spacing w:after="0" w:line="285" w:lineRule="atLeast"/>
         <w:rPr>
           <w:rFonts w:ascii="Consolas" w:eastAsia="Times New Roman" w:hAnsi="Consolas" w:cs="Times New Roman"/>
           <w:color w:val="C9D1D9"/>
-          <w:sz w:val="24"/>
-          <w:szCs w:val="24"/>
-        </w:rPr>
-      </w:pPr>
-      <w:r>
-        <w:rPr>
-          <w:rFonts w:ascii="Consolas" w:eastAsia="Times New Roman" w:hAnsi="Consolas" w:cs="Times New Roman"/>
-          <w:color w:val="C9D1D9"/>
-          <w:sz w:val="24"/>
-          <w:szCs w:val="24"/>
+          <w:sz w:val="21"/>
+          <w:szCs w:val="21"/>
+        </w:rPr>
+      </w:pPr>
+      <w:r>
+        <w:rPr>
+          <w:rFonts w:ascii="Consolas" w:eastAsia="Times New Roman" w:hAnsi="Consolas" w:cs="Times New Roman"/>
+          <w:color w:val="C9D1D9"/>
+          <w:sz w:val="21"/>
+          <w:szCs w:val="21"/>
         </w:rPr>
         <w:t xml:space="preserve">    </w:t>
       </w:r>
-      <w:proofErr w:type="spellStart"/>
-      <w:r>
-        <w:rPr>
-          <w:rFonts w:ascii="Consolas" w:eastAsia="Times New Roman" w:hAnsi="Consolas" w:cs="Times New Roman"/>
-          <w:color w:val="C9D1D9"/>
-          <w:sz w:val="24"/>
-          <w:szCs w:val="24"/>
-        </w:rPr>
-        <w:t>cout</w:t>
-      </w:r>
-      <w:proofErr w:type="spellEnd"/>
-      <w:r>
-        <w:rPr>
-          <w:rFonts w:ascii="Consolas" w:eastAsia="Times New Roman" w:hAnsi="Consolas" w:cs="Times New Roman"/>
-          <w:color w:val="C9D1D9"/>
-          <w:sz w:val="24"/>
-          <w:szCs w:val="24"/>
-        </w:rPr>
-        <w:t xml:space="preserve"> </w:t>
-      </w:r>
       <w:r>
         <w:rPr>
           <w:rFonts w:ascii="Consolas" w:eastAsia="Times New Roman" w:hAnsi="Consolas" w:cs="Times New Roman"/>
           <w:color w:val="FF7B72"/>
-          <w:sz w:val="24"/>
-          <w:szCs w:val="24"/>
-        </w:rPr>
-        <w:t>&lt;&lt;</w:t>
-      </w:r>
-      <w:r>
-        <w:rPr>
-          <w:rFonts w:ascii="Consolas" w:eastAsia="Times New Roman" w:hAnsi="Consolas" w:cs="Times New Roman"/>
-          <w:color w:val="C9D1D9"/>
-          <w:sz w:val="24"/>
-          <w:szCs w:val="24"/>
-        </w:rPr>
-        <w:t xml:space="preserve"> </w:t>
-      </w:r>
-      <w:r>
-        <w:rPr>
-          <w:rFonts w:ascii="Consolas" w:eastAsia="Times New Roman" w:hAnsi="Consolas" w:cs="Times New Roman"/>
-          <w:color w:val="A5D6FF"/>
-          <w:sz w:val="24"/>
-          <w:szCs w:val="24"/>
-        </w:rPr>
-        <w:t>"The average is "</w:t>
-      </w:r>
-      <w:r>
-        <w:rPr>
-          <w:rFonts w:ascii="Consolas" w:eastAsia="Times New Roman" w:hAnsi="Consolas" w:cs="Times New Roman"/>
-          <w:color w:val="C9D1D9"/>
-          <w:sz w:val="24"/>
-          <w:szCs w:val="24"/>
-        </w:rPr>
-        <w:t xml:space="preserve"> </w:t>
-      </w:r>
-      <w:r>
-        <w:rPr>
-          <w:rFonts w:ascii="Consolas" w:eastAsia="Times New Roman" w:hAnsi="Consolas" w:cs="Times New Roman"/>
-          <w:color w:val="FF7B72"/>
-          <w:sz w:val="24"/>
-          <w:szCs w:val="24"/>
-        </w:rPr>
-        <w:t>&lt;&lt;</w:t>
-      </w:r>
-      <w:r>
-        <w:rPr>
-          <w:rFonts w:ascii="Consolas" w:eastAsia="Times New Roman" w:hAnsi="Consolas" w:cs="Times New Roman"/>
-          <w:color w:val="C9D1D9"/>
-          <w:sz w:val="24"/>
-          <w:szCs w:val="24"/>
-        </w:rPr>
-        <w:t xml:space="preserve"> </w:t>
-      </w:r>
-      <w:proofErr w:type="gramStart"/>
-      <w:r>
-        <w:rPr>
-          <w:rFonts w:ascii="Consolas" w:eastAsia="Times New Roman" w:hAnsi="Consolas" w:cs="Times New Roman"/>
-          <w:color w:val="C9D1D9"/>
-          <w:sz w:val="24"/>
-          <w:szCs w:val="24"/>
-        </w:rPr>
-        <w:t>avg;</w:t>
-      </w:r>
-      <w:proofErr w:type="gramEnd"/>
+          <w:sz w:val="21"/>
+          <w:szCs w:val="21"/>
+        </w:rPr>
+        <w:t>float</w:t>
+      </w:r>
+      <w:r>
+        <w:rPr>
+          <w:rFonts w:ascii="Consolas" w:eastAsia="Times New Roman" w:hAnsi="Consolas" w:cs="Times New Roman"/>
+          <w:color w:val="C9D1D9"/>
+          <w:sz w:val="21"/>
+          <w:szCs w:val="21"/>
+        </w:rPr>
+        <w:t xml:space="preserve"> avg; </w:t>
+      </w:r>
     </w:p>
     <w:p>
       <w:pPr>
         <w:pStyle w:val="ListParagraph"/>
         <w:numPr>
           <w:ilvl w:val="0"/>
-          <w:numId w:val="15"/>
+          <w:numId w:val="16"/>
         </w:numPr>
         <w:shd w:val="clear" w:color="auto" w:fill="0D1117"/>
         <w:spacing w:after="0" w:line="285" w:lineRule="atLeast"/>
         <w:rPr>
           <w:rFonts w:ascii="Consolas" w:eastAsia="Times New Roman" w:hAnsi="Consolas" w:cs="Times New Roman"/>
           <w:color w:val="C9D1D9"/>
-          <w:sz w:val="24"/>
-          <w:szCs w:val="24"/>
+          <w:sz w:val="21"/>
+          <w:szCs w:val="21"/>
         </w:rPr>
       </w:pPr>
     </w:p>
@@ -3566,89 +3324,141 @@
         <w:pStyle w:val="ListParagraph"/>
         <w:numPr>
           <w:ilvl w:val="0"/>
-          <w:numId w:val="15"/>
+          <w:numId w:val="16"/>
         </w:numPr>
         <w:shd w:val="clear" w:color="auto" w:fill="0D1117"/>
         <w:spacing w:after="0" w:line="285" w:lineRule="atLeast"/>
         <w:rPr>
           <w:rFonts w:ascii="Consolas" w:eastAsia="Times New Roman" w:hAnsi="Consolas" w:cs="Times New Roman"/>
           <w:color w:val="C9D1D9"/>
-          <w:sz w:val="24"/>
-          <w:szCs w:val="24"/>
-        </w:rPr>
-      </w:pPr>
-      <w:r>
-        <w:rPr>
-          <w:rFonts w:ascii="Consolas" w:eastAsia="Times New Roman" w:hAnsi="Consolas" w:cs="Times New Roman"/>
-          <w:color w:val="C9D1D9"/>
-          <w:sz w:val="24"/>
-          <w:szCs w:val="24"/>
-        </w:rPr>
-        <w:t>       </w:t>
+          <w:sz w:val="21"/>
+          <w:szCs w:val="21"/>
+        </w:rPr>
+      </w:pPr>
+      <w:r>
+        <w:rPr>
+          <w:rFonts w:ascii="Consolas" w:eastAsia="Times New Roman" w:hAnsi="Consolas" w:cs="Times New Roman"/>
+          <w:color w:val="C9D1D9"/>
+          <w:sz w:val="21"/>
+          <w:szCs w:val="21"/>
+        </w:rPr>
+        <w:t xml:space="preserve">    cout </w:t>
       </w:r>
       <w:r>
         <w:rPr>
           <w:rFonts w:ascii="Consolas" w:eastAsia="Times New Roman" w:hAnsi="Consolas" w:cs="Times New Roman"/>
           <w:color w:val="FF7B72"/>
-          <w:sz w:val="24"/>
-          <w:szCs w:val="24"/>
-        </w:rPr>
-        <w:t>return</w:t>
-      </w:r>
-      <w:r>
-        <w:rPr>
-          <w:rFonts w:ascii="Consolas" w:eastAsia="Times New Roman" w:hAnsi="Consolas" w:cs="Times New Roman"/>
-          <w:color w:val="C9D1D9"/>
-          <w:sz w:val="24"/>
-          <w:szCs w:val="24"/>
+          <w:sz w:val="21"/>
+          <w:szCs w:val="21"/>
+        </w:rPr>
+        <w:t>&lt;&lt;</w:t>
+      </w:r>
+      <w:r>
+        <w:rPr>
+          <w:rFonts w:ascii="Consolas" w:eastAsia="Times New Roman" w:hAnsi="Consolas" w:cs="Times New Roman"/>
+          <w:color w:val="C9D1D9"/>
+          <w:sz w:val="21"/>
+          <w:szCs w:val="21"/>
         </w:rPr>
         <w:t xml:space="preserve"> </w:t>
       </w:r>
-      <w:proofErr w:type="gramStart"/>
-      <w:r>
-        <w:rPr>
-          <w:rFonts w:ascii="Consolas" w:eastAsia="Times New Roman" w:hAnsi="Consolas" w:cs="Times New Roman"/>
-          <w:color w:val="79C0FF"/>
-          <w:sz w:val="24"/>
-          <w:szCs w:val="24"/>
-        </w:rPr>
-        <w:t>0</w:t>
-      </w:r>
-      <w:r>
-        <w:rPr>
-          <w:rFonts w:ascii="Consolas" w:eastAsia="Times New Roman" w:hAnsi="Consolas" w:cs="Times New Roman"/>
-          <w:color w:val="C9D1D9"/>
-          <w:sz w:val="24"/>
-          <w:szCs w:val="24"/>
-        </w:rPr>
-        <w:t>;</w:t>
-      </w:r>
-      <w:proofErr w:type="gramEnd"/>
+      <w:r>
+        <w:rPr>
+          <w:rFonts w:ascii="Consolas" w:eastAsia="Times New Roman" w:hAnsi="Consolas" w:cs="Times New Roman"/>
+          <w:color w:val="A5D6FF"/>
+          <w:sz w:val="21"/>
+          <w:szCs w:val="21"/>
+        </w:rPr>
+        <w:t>"Enter two numbers"</w:t>
+      </w:r>
+      <w:r>
+        <w:rPr>
+          <w:rFonts w:ascii="Consolas" w:eastAsia="Times New Roman" w:hAnsi="Consolas" w:cs="Times New Roman"/>
+          <w:color w:val="C9D1D9"/>
+          <w:sz w:val="21"/>
+          <w:szCs w:val="21"/>
+        </w:rPr>
+        <w:t xml:space="preserve"> </w:t>
+      </w:r>
+      <w:r>
+        <w:rPr>
+          <w:rFonts w:ascii="Consolas" w:eastAsia="Times New Roman" w:hAnsi="Consolas" w:cs="Times New Roman"/>
+          <w:color w:val="FF7B72"/>
+          <w:sz w:val="21"/>
+          <w:szCs w:val="21"/>
+        </w:rPr>
+        <w:t>&lt;&lt;</w:t>
+      </w:r>
+      <w:r>
+        <w:rPr>
+          <w:rFonts w:ascii="Consolas" w:eastAsia="Times New Roman" w:hAnsi="Consolas" w:cs="Times New Roman"/>
+          <w:color w:val="C9D1D9"/>
+          <w:sz w:val="21"/>
+          <w:szCs w:val="21"/>
+        </w:rPr>
+        <w:t xml:space="preserve"> endl; </w:t>
+      </w:r>
     </w:p>
     <w:p>
       <w:pPr>
         <w:pStyle w:val="ListParagraph"/>
         <w:numPr>
           <w:ilvl w:val="0"/>
-          <w:numId w:val="15"/>
+          <w:numId w:val="16"/>
         </w:numPr>
         <w:shd w:val="clear" w:color="auto" w:fill="0D1117"/>
         <w:spacing w:after="0" w:line="285" w:lineRule="atLeast"/>
         <w:rPr>
           <w:rFonts w:ascii="Consolas" w:eastAsia="Times New Roman" w:hAnsi="Consolas" w:cs="Times New Roman"/>
           <w:color w:val="C9D1D9"/>
-          <w:sz w:val="24"/>
-          <w:szCs w:val="24"/>
-        </w:rPr>
-      </w:pPr>
-      <w:r>
-        <w:rPr>
-          <w:rFonts w:ascii="Consolas" w:eastAsia="Times New Roman" w:hAnsi="Consolas" w:cs="Times New Roman"/>
-          <w:color w:val="C9D1D9"/>
-          <w:sz w:val="24"/>
-          <w:szCs w:val="24"/>
-        </w:rPr>
-        <w:t>}</w:t>
+          <w:sz w:val="21"/>
+          <w:szCs w:val="21"/>
+        </w:rPr>
+      </w:pPr>
+      <w:r>
+        <w:rPr>
+          <w:rFonts w:ascii="Consolas" w:eastAsia="Times New Roman" w:hAnsi="Consolas" w:cs="Times New Roman"/>
+          <w:color w:val="C9D1D9"/>
+          <w:sz w:val="21"/>
+          <w:szCs w:val="21"/>
+        </w:rPr>
+        <w:t xml:space="preserve">    cin </w:t>
+      </w:r>
+      <w:r>
+        <w:rPr>
+          <w:rFonts w:ascii="Consolas" w:eastAsia="Times New Roman" w:hAnsi="Consolas" w:cs="Times New Roman"/>
+          <w:color w:val="FF7B72"/>
+          <w:sz w:val="21"/>
+          <w:szCs w:val="21"/>
+        </w:rPr>
+        <w:t>&gt;&gt;</w:t>
+      </w:r>
+      <w:r>
+        <w:rPr>
+          <w:rFonts w:ascii="Consolas" w:eastAsia="Times New Roman" w:hAnsi="Consolas" w:cs="Times New Roman"/>
+          <w:color w:val="C9D1D9"/>
+          <w:sz w:val="21"/>
+          <w:szCs w:val="21"/>
+        </w:rPr>
+        <w:t xml:space="preserve"> num1 </w:t>
+      </w:r>
+      <w:r>
+        <w:rPr>
+          <w:rFonts w:ascii="Consolas" w:eastAsia="Times New Roman" w:hAnsi="Consolas" w:cs="Times New Roman"/>
+          <w:color w:val="FF7B72"/>
+          <w:sz w:val="21"/>
+          <w:szCs w:val="21"/>
+        </w:rPr>
+        <w:t>&gt;&gt;</w:t>
+      </w:r>
+      <w:r>
+        <w:rPr>
+          <w:rFonts w:ascii="Consolas" w:eastAsia="Times New Roman" w:hAnsi="Consolas" w:cs="Times New Roman"/>
+          <w:color w:val="C9D1D9"/>
+          <w:sz w:val="21"/>
+          <w:szCs w:val="21"/>
+        </w:rPr>
+        <w:t xml:space="preserve"> num2; </w:t>
       </w:r>
     </w:p>
     <w:p>
@@ -3656,32 +3466,290 @@
         <w:pStyle w:val="ListParagraph"/>
         <w:numPr>
           <w:ilvl w:val="0"/>
-          <w:numId w:val="15"/>
+          <w:numId w:val="16"/>
         </w:numPr>
         <w:shd w:val="clear" w:color="auto" w:fill="0D1117"/>
         <w:spacing w:after="0" w:line="285" w:lineRule="atLeast"/>
         <w:rPr>
           <w:rFonts w:ascii="Consolas" w:eastAsia="Times New Roman" w:hAnsi="Consolas" w:cs="Times New Roman"/>
           <w:color w:val="C9D1D9"/>
-          <w:sz w:val="24"/>
-          <w:szCs w:val="24"/>
-        </w:rPr>
-      </w:pPr>
+          <w:sz w:val="21"/>
+          <w:szCs w:val="21"/>
+        </w:rPr>
+      </w:pPr>
+      <w:r>
+        <w:rPr>
+          <w:rFonts w:ascii="Consolas" w:eastAsia="Times New Roman" w:hAnsi="Consolas" w:cs="Times New Roman"/>
+          <w:color w:val="C9D1D9"/>
+          <w:sz w:val="21"/>
+          <w:szCs w:val="21"/>
+        </w:rPr>
+        <w:t xml:space="preserve">    avg </w:t>
+      </w:r>
+      <w:r>
+        <w:rPr>
+          <w:rFonts w:ascii="Consolas" w:eastAsia="Times New Roman" w:hAnsi="Consolas" w:cs="Times New Roman"/>
+          <w:color w:val="FF7B72"/>
+          <w:sz w:val="21"/>
+          <w:szCs w:val="21"/>
+        </w:rPr>
+        <w:t>=</w:t>
+      </w:r>
+      <w:r>
+        <w:rPr>
+          <w:rFonts w:ascii="Consolas" w:eastAsia="Times New Roman" w:hAnsi="Consolas" w:cs="Times New Roman"/>
+          <w:color w:val="C9D1D9"/>
+          <w:sz w:val="21"/>
+          <w:szCs w:val="21"/>
+        </w:rPr>
+        <w:t xml:space="preserve"> (num1 </w:t>
+      </w:r>
+      <w:r>
+        <w:rPr>
+          <w:rFonts w:ascii="Consolas" w:eastAsia="Times New Roman" w:hAnsi="Consolas" w:cs="Times New Roman"/>
+          <w:color w:val="FF7B72"/>
+          <w:sz w:val="21"/>
+          <w:szCs w:val="21"/>
+        </w:rPr>
+        <w:t>+</w:t>
+      </w:r>
+      <w:r>
+        <w:rPr>
+          <w:rFonts w:ascii="Consolas" w:eastAsia="Times New Roman" w:hAnsi="Consolas" w:cs="Times New Roman"/>
+          <w:color w:val="C9D1D9"/>
+          <w:sz w:val="21"/>
+          <w:szCs w:val="21"/>
+        </w:rPr>
+        <w:t xml:space="preserve"> num2) </w:t>
+      </w:r>
+      <w:r>
+        <w:rPr>
+          <w:rFonts w:ascii="Consolas" w:eastAsia="Times New Roman" w:hAnsi="Consolas" w:cs="Times New Roman"/>
+          <w:color w:val="FF7B72"/>
+          <w:sz w:val="21"/>
+          <w:szCs w:val="21"/>
+        </w:rPr>
+        <w:t>/</w:t>
+      </w:r>
+      <w:r>
+        <w:rPr>
+          <w:rFonts w:ascii="Consolas" w:eastAsia="Times New Roman" w:hAnsi="Consolas" w:cs="Times New Roman"/>
+          <w:color w:val="79C0FF"/>
+          <w:sz w:val="21"/>
+          <w:szCs w:val="21"/>
+        </w:rPr>
+        <w:t>2</w:t>
+      </w:r>
+      <w:r>
+        <w:rPr>
+          <w:rFonts w:ascii="Consolas" w:eastAsia="Times New Roman" w:hAnsi="Consolas" w:cs="Times New Roman"/>
+          <w:color w:val="C9D1D9"/>
+          <w:sz w:val="21"/>
+          <w:szCs w:val="21"/>
+        </w:rPr>
+        <w:t xml:space="preserve">; </w:t>
+      </w:r>
     </w:p>
     <w:p>
       <w:pPr>
         <w:pStyle w:val="ListParagraph"/>
-        <w:rPr>
-          <w:rFonts w:ascii="Arial" w:hAnsi="Arial" w:cs="Arial"/>
-          <w:i/>
-          <w:iCs/>
-        </w:rPr>
-      </w:pPr>
-      <w:r>
-        <w:rPr>
-          <w:rFonts w:ascii="Arial" w:hAnsi="Arial" w:cs="Arial"/>
-          <w:i/>
-          <w:iCs/>
+        <w:numPr>
+          <w:ilvl w:val="0"/>
+          <w:numId w:val="16"/>
+        </w:numPr>
+        <w:shd w:val="clear" w:color="auto" w:fill="0D1117"/>
+        <w:spacing w:after="0" w:line="285" w:lineRule="atLeast"/>
+        <w:rPr>
+          <w:rFonts w:ascii="Consolas" w:eastAsia="Times New Roman" w:hAnsi="Consolas" w:cs="Times New Roman"/>
+          <w:color w:val="C9D1D9"/>
+          <w:sz w:val="21"/>
+          <w:szCs w:val="21"/>
+        </w:rPr>
+      </w:pPr>
+      <w:r>
+        <w:rPr>
+          <w:rFonts w:ascii="Consolas" w:eastAsia="Times New Roman" w:hAnsi="Consolas" w:cs="Times New Roman"/>
+          <w:color w:val="C9D1D9"/>
+          <w:sz w:val="21"/>
+          <w:szCs w:val="21"/>
+        </w:rPr>
+        <w:t xml:space="preserve">    cout </w:t>
+      </w:r>
+      <w:r>
+        <w:rPr>
+          <w:rFonts w:ascii="Consolas" w:eastAsia="Times New Roman" w:hAnsi="Consolas" w:cs="Times New Roman"/>
+          <w:color w:val="FF7B72"/>
+          <w:sz w:val="21"/>
+          <w:szCs w:val="21"/>
+        </w:rPr>
+        <w:t>&lt;&lt;</w:t>
+      </w:r>
+      <w:r>
+        <w:rPr>
+          <w:rFonts w:ascii="Consolas" w:eastAsia="Times New Roman" w:hAnsi="Consolas" w:cs="Times New Roman"/>
+          <w:color w:val="C9D1D9"/>
+          <w:sz w:val="21"/>
+          <w:szCs w:val="21"/>
+        </w:rPr>
+        <w:t xml:space="preserve"> </w:t>
+      </w:r>
+      <w:r>
+        <w:rPr>
+          <w:rFonts w:ascii="Consolas" w:eastAsia="Times New Roman" w:hAnsi="Consolas" w:cs="Times New Roman"/>
+          <w:color w:val="A5D6FF"/>
+          <w:sz w:val="21"/>
+          <w:szCs w:val="21"/>
+        </w:rPr>
+        <w:t>"The average is "</w:t>
+      </w:r>
+      <w:r>
+        <w:rPr>
+          <w:rFonts w:ascii="Consolas" w:eastAsia="Times New Roman" w:hAnsi="Consolas" w:cs="Times New Roman"/>
+          <w:color w:val="C9D1D9"/>
+          <w:sz w:val="21"/>
+          <w:szCs w:val="21"/>
+        </w:rPr>
+        <w:t xml:space="preserve"> </w:t>
+      </w:r>
+      <w:r>
+        <w:rPr>
+          <w:rFonts w:ascii="Consolas" w:eastAsia="Times New Roman" w:hAnsi="Consolas" w:cs="Times New Roman"/>
+          <w:color w:val="FF7B72"/>
+          <w:sz w:val="21"/>
+          <w:szCs w:val="21"/>
+        </w:rPr>
+        <w:t>&lt;&lt;</w:t>
+      </w:r>
+      <w:r>
+        <w:rPr>
+          <w:rFonts w:ascii="Consolas" w:eastAsia="Times New Roman" w:hAnsi="Consolas" w:cs="Times New Roman"/>
+          <w:color w:val="C9D1D9"/>
+          <w:sz w:val="21"/>
+          <w:szCs w:val="21"/>
+        </w:rPr>
+        <w:t xml:space="preserve"> avg;</w:t>
+      </w:r>
+    </w:p>
+    <w:p>
+      <w:pPr>
+        <w:pStyle w:val="ListParagraph"/>
+        <w:numPr>
+          <w:ilvl w:val="0"/>
+          <w:numId w:val="16"/>
+        </w:numPr>
+        <w:shd w:val="clear" w:color="auto" w:fill="0D1117"/>
+        <w:spacing w:after="0" w:line="285" w:lineRule="atLeast"/>
+        <w:rPr>
+          <w:rFonts w:ascii="Consolas" w:eastAsia="Times New Roman" w:hAnsi="Consolas" w:cs="Times New Roman"/>
+          <w:color w:val="C9D1D9"/>
+          <w:sz w:val="21"/>
+          <w:szCs w:val="21"/>
+        </w:rPr>
+      </w:pPr>
+    </w:p>
+    <w:p>
+      <w:pPr>
+        <w:pStyle w:val="ListParagraph"/>
+        <w:numPr>
+          <w:ilvl w:val="0"/>
+          <w:numId w:val="16"/>
+        </w:numPr>
+        <w:shd w:val="clear" w:color="auto" w:fill="0D1117"/>
+        <w:spacing w:after="0" w:line="285" w:lineRule="atLeast"/>
+        <w:rPr>
+          <w:rFonts w:ascii="Consolas" w:eastAsia="Times New Roman" w:hAnsi="Consolas" w:cs="Times New Roman"/>
+          <w:color w:val="C9D1D9"/>
+          <w:sz w:val="21"/>
+          <w:szCs w:val="21"/>
+        </w:rPr>
+      </w:pPr>
+      <w:r>
+        <w:rPr>
+          <w:rFonts w:ascii="Consolas" w:eastAsia="Times New Roman" w:hAnsi="Consolas" w:cs="Times New Roman"/>
+          <w:color w:val="C9D1D9"/>
+          <w:sz w:val="21"/>
+          <w:szCs w:val="21"/>
+        </w:rPr>
+        <w:t>       </w:t>
+      </w:r>
+      <w:r>
+        <w:rPr>
+          <w:rFonts w:ascii="Consolas" w:eastAsia="Times New Roman" w:hAnsi="Consolas" w:cs="Times New Roman"/>
+          <w:color w:val="FF7B72"/>
+          <w:sz w:val="21"/>
+          <w:szCs w:val="21"/>
+        </w:rPr>
+        <w:t>return</w:t>
+      </w:r>
+      <w:r>
+        <w:rPr>
+          <w:rFonts w:ascii="Consolas" w:eastAsia="Times New Roman" w:hAnsi="Consolas" w:cs="Times New Roman"/>
+          <w:color w:val="C9D1D9"/>
+          <w:sz w:val="21"/>
+          <w:szCs w:val="21"/>
+        </w:rPr>
+        <w:t xml:space="preserve"> </w:t>
+      </w:r>
+      <w:r>
+        <w:rPr>
+          <w:rFonts w:ascii="Consolas" w:eastAsia="Times New Roman" w:hAnsi="Consolas" w:cs="Times New Roman"/>
+          <w:color w:val="79C0FF"/>
+          <w:sz w:val="21"/>
+          <w:szCs w:val="21"/>
+        </w:rPr>
+        <w:t>0</w:t>
+      </w:r>
+      <w:r>
+        <w:rPr>
+          <w:rFonts w:ascii="Consolas" w:eastAsia="Times New Roman" w:hAnsi="Consolas" w:cs="Times New Roman"/>
+          <w:color w:val="C9D1D9"/>
+          <w:sz w:val="21"/>
+          <w:szCs w:val="21"/>
+        </w:rPr>
+        <w:t>;</w:t>
+      </w:r>
+    </w:p>
+    <w:p>
+      <w:pPr>
+        <w:pStyle w:val="ListParagraph"/>
+        <w:numPr>
+          <w:ilvl w:val="0"/>
+          <w:numId w:val="16"/>
+        </w:numPr>
+        <w:shd w:val="clear" w:color="auto" w:fill="0D1117"/>
+        <w:spacing w:after="0" w:line="285" w:lineRule="atLeast"/>
+        <w:rPr>
+          <w:rFonts w:ascii="Consolas" w:eastAsia="Times New Roman" w:hAnsi="Consolas" w:cs="Times New Roman"/>
+          <w:color w:val="C9D1D9"/>
+          <w:sz w:val="21"/>
+          <w:szCs w:val="21"/>
+        </w:rPr>
+      </w:pPr>
+      <w:r>
+        <w:rPr>
+          <w:rFonts w:ascii="Consolas" w:eastAsia="Times New Roman" w:hAnsi="Consolas" w:cs="Times New Roman"/>
+          <w:color w:val="C9D1D9"/>
+          <w:sz w:val="21"/>
+          <w:szCs w:val="21"/>
+        </w:rPr>
+        <w:t>}</w:t>
+      </w:r>
+    </w:p>
+    <w:p>
+      <w:pPr>
+        <w:pStyle w:val="ListParagraph"/>
+        <w:rPr>
+          <w:rFonts w:ascii="Arial" w:hAnsi="Arial" w:cs="Arial"/>
+          <w:i/>
+          <w:iCs/>
+        </w:rPr>
+      </w:pPr>
+      <w:r>
+        <w:rPr>
+          <w:rFonts w:ascii="Arial" w:hAnsi="Arial" w:cs="Arial"/>
+          <w:i/>
+          <w:iCs/>
+          <w:noProof/>
         </w:rPr>
         <w:drawing>
           <wp:inline distT="0" distB="0" distL="0" distR="0" wp14:anchorId="520A410A" wp14:editId="3A6404B6">
@@ -4431,6 +4499,66 @@
           <w:iCs/>
         </w:rPr>
       </w:pPr>
+      <w:r>
+        <w:rPr>
+          <w:rFonts w:ascii="Arial" w:hAnsi="Arial" w:cs="Arial"/>
+          <w:i/>
+          <w:iCs/>
+        </w:rPr>
+        <w:drawing>
+          <wp:inline distT="0" distB="0" distL="0" distR="0" wp14:anchorId="76954E00" wp14:editId="58DE5633">
+            <wp:extent cx="4877051" cy="3626036"/>
+            <wp:effectExtent l="0" t="0" r="0" b="0"/>
+            <wp:docPr id="2" name="Picture 2" descr="Graphical user interface&#10;&#10;Description automatically generated with low confidence"/>
+            <wp:cNvGraphicFramePr>
+              <a:graphicFrameLocks xmlns:a="http://schemas.openxmlformats.org/drawingml/2006/main" noChangeAspect="1"/>
+            </wp:cNvGraphicFramePr>
+            <a:graphic xmlns:a="http://schemas.openxmlformats.org/drawingml/2006/main">
+              <a:graphicData uri="http://schemas.openxmlformats.org/drawingml/2006/picture">
+                <pic:pic xmlns:pic="http://schemas.openxmlformats.org/drawingml/2006/picture">
+                  <pic:nvPicPr>
+                    <pic:cNvPr id="2" name="Picture 2" descr="Graphical user interface&#10;&#10;Description automatically generated with low confidence"/>
+                    <pic:cNvPicPr/>
+                  </pic:nvPicPr>
+                  <pic:blipFill>
+                    <a:blip r:embed="rId9"/>
+                    <a:stretch>
+                      <a:fillRect/>
+                    </a:stretch>
+                  </pic:blipFill>
+                  <pic:spPr>
+                    <a:xfrm>
+                      <a:off x="0" y="0"/>
+                      <a:ext cx="4877051" cy="3626036"/>
+                    </a:xfrm>
+                    <a:prstGeom prst="rect">
+                      <a:avLst/>
+                    </a:prstGeom>
+                  </pic:spPr>
+                </pic:pic>
+              </a:graphicData>
+            </a:graphic>
+          </wp:inline>
+        </w:drawing>
+      </w:r>
+    </w:p>
+    <w:p>
+      <w:pPr>
+        <w:rPr>
+          <w:rFonts w:ascii="Arial" w:hAnsi="Arial" w:cs="Arial"/>
+          <w:i/>
+          <w:iCs/>
+        </w:rPr>
+      </w:pPr>
+    </w:p>
+    <w:p>
+      <w:pPr>
+        <w:rPr>
+          <w:rFonts w:ascii="Arial" w:hAnsi="Arial" w:cs="Arial"/>
+          <w:i/>
+          <w:iCs/>
+        </w:rPr>
+      </w:pPr>
     </w:p>
     <w:p>
       <w:pPr>
@@ -4654,7 +4782,6 @@
           <w:i/>
           <w:iCs/>
         </w:rPr>
-        <w:lastRenderedPageBreak/>
         <w:t>a</w:t>
       </w:r>
       <w:r>
@@ -4997,21 +5124,8 @@
           <w:sz w:val="16"/>
           <w:szCs w:val="16"/>
         </w:rPr>
-        <w:t xml:space="preserve"> </w:t>
-      </w:r>
-      <w:proofErr w:type="gramStart"/>
-      <w:r>
-        <w:rPr>
-          <w:rFonts w:ascii="Arial" w:hAnsi="Arial" w:cs="Arial"/>
-          <w:i/>
-          <w:iCs/>
-          <w:color w:val="000000"/>
-          <w:sz w:val="16"/>
-          <w:szCs w:val="16"/>
-        </w:rPr>
-        <w:t>std;</w:t>
-      </w:r>
-      <w:proofErr w:type="gramEnd"/>
+        <w:t xml:space="preserve"> std;</w:t>
+      </w:r>
     </w:p>
     <w:p>
       <w:pPr>
@@ -5064,31 +5178,7 @@
           <w:sz w:val="16"/>
           <w:szCs w:val="16"/>
         </w:rPr>
-        <w:t xml:space="preserve"> </w:t>
-      </w:r>
-      <w:proofErr w:type="gramStart"/>
-      <w:r>
-        <w:rPr>
-          <w:rFonts w:ascii="Arial" w:hAnsi="Arial" w:cs="Arial"/>
-          <w:i/>
-          <w:iCs/>
-          <w:color w:val="000000"/>
-          <w:sz w:val="16"/>
-          <w:szCs w:val="16"/>
-        </w:rPr>
-        <w:t>main(</w:t>
-      </w:r>
-      <w:proofErr w:type="gramEnd"/>
-      <w:r>
-        <w:rPr>
-          <w:rFonts w:ascii="Arial" w:hAnsi="Arial" w:cs="Arial"/>
-          <w:i/>
-          <w:iCs/>
-          <w:color w:val="000000"/>
-          <w:sz w:val="16"/>
-          <w:szCs w:val="16"/>
-        </w:rPr>
-        <w:t xml:space="preserve">) </w:t>
+        <w:t xml:space="preserve"> main() </w:t>
       </w:r>
     </w:p>
     <w:p>
@@ -5159,8 +5249,19 @@
           <w:szCs w:val="16"/>
         </w:rPr>
         <w:tab/>
-      </w:r>
-      <w:proofErr w:type="spellStart"/>
+        <w:t xml:space="preserve">cout </w:t>
+      </w:r>
+      <w:r>
+        <w:rPr>
+          <w:rFonts w:ascii="Arial" w:hAnsi="Arial" w:cs="Arial"/>
+          <w:i/>
+          <w:iCs/>
+          <w:color w:val="008080"/>
+          <w:sz w:val="16"/>
+          <w:szCs w:val="16"/>
+        </w:rPr>
+        <w:t>&lt;&lt;</w:t>
+      </w:r>
       <w:r>
         <w:rPr>
           <w:rFonts w:ascii="Arial" w:hAnsi="Arial" w:cs="Arial"/>
@@ -5170,9 +5271,19 @@
           <w:sz w:val="16"/>
           <w:szCs w:val="16"/>
         </w:rPr>
-        <w:t>cout</w:t>
-      </w:r>
-      <w:proofErr w:type="spellEnd"/>
+        <w:t xml:space="preserve"> </w:t>
+      </w:r>
+      <w:r>
+        <w:rPr>
+          <w:rFonts w:ascii="Arial" w:hAnsi="Arial" w:cs="Arial"/>
+          <w:i/>
+          <w:iCs/>
+          <w:color w:val="A31515"/>
+          <w:sz w:val="16"/>
+          <w:szCs w:val="16"/>
+        </w:rPr>
+        <w:t>"Hello, world"</w:t>
+      </w:r>
       <w:r>
         <w:rPr>
           <w:rFonts w:ascii="Arial" w:hAnsi="Arial" w:cs="Arial"/>
@@ -5204,78 +5315,8 @@
           <w:sz w:val="16"/>
           <w:szCs w:val="16"/>
         </w:rPr>
-        <w:t xml:space="preserve"> </w:t>
-      </w:r>
-      <w:r>
-        <w:rPr>
-          <w:rFonts w:ascii="Arial" w:hAnsi="Arial" w:cs="Arial"/>
-          <w:i/>
-          <w:iCs/>
-          <w:color w:val="A31515"/>
-          <w:sz w:val="16"/>
-          <w:szCs w:val="16"/>
-        </w:rPr>
-        <w:t>"Hello, world"</w:t>
-      </w:r>
-      <w:r>
-        <w:rPr>
-          <w:rFonts w:ascii="Arial" w:hAnsi="Arial" w:cs="Arial"/>
-          <w:i/>
-          <w:iCs/>
-          <w:color w:val="000000"/>
-          <w:sz w:val="16"/>
-          <w:szCs w:val="16"/>
-        </w:rPr>
-        <w:t xml:space="preserve"> </w:t>
-      </w:r>
-      <w:r>
-        <w:rPr>
-          <w:rFonts w:ascii="Arial" w:hAnsi="Arial" w:cs="Arial"/>
-          <w:i/>
-          <w:iCs/>
-          <w:color w:val="008080"/>
-          <w:sz w:val="16"/>
-          <w:szCs w:val="16"/>
-        </w:rPr>
-        <w:t>&lt;&lt;</w:t>
-      </w:r>
-      <w:r>
-        <w:rPr>
-          <w:rFonts w:ascii="Arial" w:hAnsi="Arial" w:cs="Arial"/>
-          <w:i/>
-          <w:iCs/>
-          <w:color w:val="000000"/>
-          <w:sz w:val="16"/>
-          <w:szCs w:val="16"/>
-        </w:rPr>
-        <w:t xml:space="preserve"> </w:t>
-      </w:r>
-      <w:proofErr w:type="spellStart"/>
-      <w:proofErr w:type="gramStart"/>
-      <w:r>
-        <w:rPr>
-          <w:rFonts w:ascii="Arial" w:hAnsi="Arial" w:cs="Arial"/>
-          <w:i/>
-          <w:iCs/>
-          <w:color w:val="000000"/>
-          <w:sz w:val="16"/>
-          <w:szCs w:val="16"/>
-        </w:rPr>
-        <w:t>endl</w:t>
-      </w:r>
-      <w:proofErr w:type="spellEnd"/>
-      <w:r>
-        <w:rPr>
-          <w:rFonts w:ascii="Arial" w:hAnsi="Arial" w:cs="Arial"/>
-          <w:i/>
-          <w:iCs/>
-          <w:color w:val="000000"/>
-          <w:sz w:val="16"/>
-          <w:szCs w:val="16"/>
-        </w:rPr>
-        <w:t>;</w:t>
-      </w:r>
-      <w:proofErr w:type="gramEnd"/>
+        <w:t xml:space="preserve"> endl;</w:t>
+      </w:r>
     </w:p>
     <w:p>
       <w:pPr>
@@ -5315,7 +5356,6 @@
         </w:rPr>
         <w:t>"pause"</w:t>
       </w:r>
-      <w:proofErr w:type="gramStart"/>
       <w:r>
         <w:rPr>
           <w:rFonts w:ascii="Arial" w:hAnsi="Arial" w:cs="Arial"/>
@@ -5327,7 +5367,6 @@
         </w:rPr>
         <w:t>);</w:t>
       </w:r>
-      <w:proofErr w:type="gramEnd"/>
     </w:p>
     <w:p>
       <w:pPr>
@@ -5427,6 +5466,7 @@
           <w:iCs/>
           <w:noProof/>
         </w:rPr>
+        <w:lastRenderedPageBreak/>
         <w:drawing>
           <wp:inline distT="0" distB="0" distL="0" distR="0" wp14:anchorId="5F91D515" wp14:editId="03CCCBB7">
             <wp:extent cx="3861216" cy="2019300"/>
@@ -5443,7 +5483,7 @@
                     <pic:cNvPicPr/>
                   </pic:nvPicPr>
                   <pic:blipFill>
-                    <a:blip r:embed="rId9"/>
+                    <a:blip r:embed="rId10"/>
                     <a:stretch>
                       <a:fillRect/>
                     </a:stretch>
@@ -5639,8 +5679,8 @@
       </w:r>
     </w:p>
     <w:sectPr>
-      <w:headerReference w:type="default" r:id="rId10"/>
-      <w:footerReference w:type="default" r:id="rId11"/>
+      <w:headerReference w:type="default" r:id="rId11"/>
+      <w:footerReference w:type="default" r:id="rId12"/>
       <w:pgSz w:w="12240" w:h="15840"/>
       <w:pgMar w:top="1440" w:right="1440" w:bottom="1440" w:left="1440" w:header="720" w:footer="720" w:gutter="0"/>
       <w:cols w:space="720"/>
@@ -5859,6 +5899,98 @@
 <file path=word/numbering.xml><?xml version="1.0" encoding="utf-8"?>
 <w:numbering xmlns:wpc="http://schemas.microsoft.com/office/word/2010/wordprocessingCanvas" xmlns:cx="http://schemas.microsoft.com/office/drawing/2014/chartex" xmlns:cx1="http://schemas.microsoft.com/office/drawing/2015/9/8/chartex" xmlns:cx2="http://schemas.microsoft.com/office/drawing/2015/10/21/chartex" xmlns:cx3="http://schemas.microsoft.com/office/drawing/2016/5/9/chartex" xmlns:cx4="http://schemas.microsoft.com/office/drawing/2016/5/10/chartex" xmlns:cx5="http://schemas.microsoft.com/office/drawing/2016/5/11/chartex" xmlns:cx6="http://schemas.microsoft.com/office/drawing/2016/5/12/chartex" xmlns:cx7="http://schemas.microsoft.com/office/drawing/2016/5/13/chartex" xmlns:cx8="http://schemas.microsoft.com/office/drawing/2016/5/14/chartex" xmlns:mc="http://schemas.openxmlformats.org/markup-compatibility/2006" xmlns:aink="http://schemas.microsoft.com/office/drawing/2016/ink" xmlns:am3d="http://schemas.microsoft.com/office/drawing/2017/model3d" xmlns:o="urn:schemas-microsoft-com:office:office" xmlns:oel="http://schemas.microsoft.com/office/2019/extlst" xmlns:r="http://schemas.openxmlformats.org/officeDocument/2006/relationships" xmlns:m="http://schemas.openxmlformats.org/officeDocument/2006/math" xmlns:v="urn:schemas-microsoft-com:vml" xmlns:wp14="http://schemas.microsoft.com/office/word/2010/wordprocessingDrawing" xmlns:wp="http://schemas.openxmlformats.org/drawingml/2006/wordprocessingDrawing" xmlns:w10="urn:schemas-microsoft-com:office:word" xmlns:w="http://schemas.openxmlformats.org/wordprocessingml/2006/main" xmlns:w14="http://schemas.microsoft.com/office/word/2010/wordml" xmlns:w15="http://schemas.microsoft.com/office/word/2012/wordml" xmlns:w16cex="http://schemas.microsoft.com/office/word/2018/wordml/cex" xmlns:w16cid="http://schemas.microsoft.com/office/word/2016/wordml/cid" xmlns:w16="http://schemas.microsoft.com/office/word/2018/wordml" xmlns:w16sdtdh="http://schemas.microsoft.com/office/word/2020/wordml/sdtdatahash" xmlns:w16se="http://schemas.microsoft.com/office/word/2015/wordml/symex" xmlns:wpg="http://schemas.microsoft.com/office/word/2010/wordprocessingGroup" xmlns:wpi="http://schemas.microsoft.com/office/word/2010/wordprocessingInk" xmlns:wne="http://schemas.microsoft.com/office/word/2006/wordml" xmlns:wps="http://schemas.microsoft.com/office/word/2010/wordprocessingShape" mc:Ignorable="w14 w15 w16se w16cid w16 w16cex w16sdtdh wp14">
   <w:abstractNum w:abstractNumId="0" w15:restartNumberingAfterBreak="0">
+    <w:nsid w:val="0AAD362B"/>
+    <w:multiLevelType w:val="hybridMultilevel"/>
+    <w:tmpl w:val="4BB853A6"/>
+    <w:lvl w:ilvl="0" w:tplc="0409000F">
+      <w:start w:val="1"/>
+      <w:numFmt w:val="decimal"/>
+      <w:lvlText w:val="%1."/>
+      <w:lvlJc w:val="left"/>
+      <w:pPr>
+        <w:ind w:left="1080" w:hanging="360"/>
+      </w:pPr>
+      <w:rPr>
+        <w:rFonts w:hint="default"/>
+      </w:rPr>
+    </w:lvl>
+    <w:lvl w:ilvl="1" w:tplc="FFFFFFFF">
+      <w:start w:val="1"/>
+      <w:numFmt w:val="bullet"/>
+      <w:lvlText w:val=""/>
+      <w:lvlJc w:val="left"/>
+      <w:pPr>
+        <w:ind w:left="1800" w:hanging="360"/>
+      </w:pPr>
+      <w:rPr>
+        <w:rFonts w:ascii="Wingdings" w:hAnsi="Wingdings" w:hint="default"/>
+      </w:rPr>
+    </w:lvl>
+    <w:lvl w:ilvl="2" w:tplc="FFFFFFFF">
+      <w:start w:val="1"/>
+      <w:numFmt w:val="lowerRoman"/>
+      <w:lvlText w:val="%3."/>
+      <w:lvlJc w:val="right"/>
+      <w:pPr>
+        <w:ind w:left="2520" w:hanging="180"/>
+      </w:pPr>
+    </w:lvl>
+    <w:lvl w:ilvl="3" w:tplc="FFFFFFFF" w:tentative="1">
+      <w:start w:val="1"/>
+      <w:numFmt w:val="decimal"/>
+      <w:lvlText w:val="%4."/>
+      <w:lvlJc w:val="left"/>
+      <w:pPr>
+        <w:ind w:left="3240" w:hanging="360"/>
+      </w:pPr>
+    </w:lvl>
+    <w:lvl w:ilvl="4" w:tplc="FFFFFFFF" w:tentative="1">
+      <w:start w:val="1"/>
+      <w:numFmt w:val="lowerLetter"/>
+      <w:lvlText w:val="%5."/>
+      <w:lvlJc w:val="left"/>
+      <w:pPr>
+        <w:ind w:left="3960" w:hanging="360"/>
+      </w:pPr>
+    </w:lvl>
+    <w:lvl w:ilvl="5" w:tplc="FFFFFFFF" w:tentative="1">
+      <w:start w:val="1"/>
+      <w:numFmt w:val="lowerRoman"/>
+      <w:lvlText w:val="%6."/>
+      <w:lvlJc w:val="right"/>
+      <w:pPr>
+        <w:ind w:left="4680" w:hanging="180"/>
+      </w:pPr>
+    </w:lvl>
+    <w:lvl w:ilvl="6" w:tplc="FFFFFFFF" w:tentative="1">
+      <w:start w:val="1"/>
+      <w:numFmt w:val="decimal"/>
+      <w:lvlText w:val="%7."/>
+      <w:lvlJc w:val="left"/>
+      <w:pPr>
+        <w:ind w:left="5400" w:hanging="360"/>
+      </w:pPr>
+    </w:lvl>
+    <w:lvl w:ilvl="7" w:tplc="FFFFFFFF" w:tentative="1">
+      <w:start w:val="1"/>
+      <w:numFmt w:val="lowerLetter"/>
+      <w:lvlText w:val="%8."/>
+      <w:lvlJc w:val="left"/>
+      <w:pPr>
+        <w:ind w:left="6120" w:hanging="360"/>
+      </w:pPr>
+    </w:lvl>
+    <w:lvl w:ilvl="8" w:tplc="FFFFFFFF" w:tentative="1">
+      <w:start w:val="1"/>
+      <w:numFmt w:val="lowerRoman"/>
+      <w:lvlText w:val="%9."/>
+      <w:lvlJc w:val="right"/>
+      <w:pPr>
+        <w:ind w:left="6840" w:hanging="180"/>
+      </w:pPr>
+    </w:lvl>
+  </w:abstractNum>
+  <w:abstractNum w:abstractNumId="1" w15:restartNumberingAfterBreak="0">
     <w:nsid w:val="0C553B07"/>
     <w:multiLevelType w:val="hybridMultilevel"/>
     <w:tmpl w:val="20ACAB7C"/>
@@ -5948,7 +6080,7 @@
       </w:pPr>
     </w:lvl>
   </w:abstractNum>
-  <w:abstractNum w:abstractNumId="1" w15:restartNumberingAfterBreak="0">
+  <w:abstractNum w:abstractNumId="2" w15:restartNumberingAfterBreak="0">
     <w:nsid w:val="180A5F36"/>
     <w:multiLevelType w:val="hybridMultilevel"/>
     <w:tmpl w:val="B9A8F12C"/>
@@ -6037,7 +6169,7 @@
       </w:pPr>
     </w:lvl>
   </w:abstractNum>
-  <w:abstractNum w:abstractNumId="2" w15:restartNumberingAfterBreak="0">
+  <w:abstractNum w:abstractNumId="3" w15:restartNumberingAfterBreak="0">
     <w:nsid w:val="230A5E55"/>
     <w:multiLevelType w:val="hybridMultilevel"/>
     <w:tmpl w:val="20ACAB7C"/>
@@ -6127,7 +6259,7 @@
       </w:pPr>
     </w:lvl>
   </w:abstractNum>
-  <w:abstractNum w:abstractNumId="3" w15:restartNumberingAfterBreak="0">
+  <w:abstractNum w:abstractNumId="4" w15:restartNumberingAfterBreak="0">
     <w:nsid w:val="262926FB"/>
     <w:multiLevelType w:val="hybridMultilevel"/>
     <w:tmpl w:val="115A0844"/>
@@ -6216,7 +6348,7 @@
       </w:pPr>
     </w:lvl>
   </w:abstractNum>
-  <w:abstractNum w:abstractNumId="4" w15:restartNumberingAfterBreak="0">
+  <w:abstractNum w:abstractNumId="5" w15:restartNumberingAfterBreak="0">
     <w:nsid w:val="29C10B1E"/>
     <w:multiLevelType w:val="hybridMultilevel"/>
     <w:tmpl w:val="2E76B30A"/>
@@ -6308,7 +6440,7 @@
       </w:pPr>
     </w:lvl>
   </w:abstractNum>
-  <w:abstractNum w:abstractNumId="5" w15:restartNumberingAfterBreak="0">
+  <w:abstractNum w:abstractNumId="6" w15:restartNumberingAfterBreak="0">
     <w:nsid w:val="2C4D43A5"/>
     <w:multiLevelType w:val="hybridMultilevel"/>
     <w:tmpl w:val="0996398A"/>
@@ -6400,7 +6532,7 @@
       </w:pPr>
     </w:lvl>
   </w:abstractNum>
-  <w:abstractNum w:abstractNumId="6" w15:restartNumberingAfterBreak="0">
+  <w:abstractNum w:abstractNumId="7" w15:restartNumberingAfterBreak="0">
     <w:nsid w:val="370920E4"/>
     <w:multiLevelType w:val="hybridMultilevel"/>
     <w:tmpl w:val="E2C64F9C"/>
@@ -6513,7 +6645,7 @@
       </w:rPr>
     </w:lvl>
   </w:abstractNum>
-  <w:abstractNum w:abstractNumId="7" w15:restartNumberingAfterBreak="0">
+  <w:abstractNum w:abstractNumId="8" w15:restartNumberingAfterBreak="0">
     <w:nsid w:val="3E8242E3"/>
     <w:multiLevelType w:val="hybridMultilevel"/>
     <w:tmpl w:val="6F3A887E"/>
@@ -6599,7 +6731,7 @@
       </w:pPr>
     </w:lvl>
   </w:abstractNum>
-  <w:abstractNum w:abstractNumId="8" w15:restartNumberingAfterBreak="0">
+  <w:abstractNum w:abstractNumId="9" w15:restartNumberingAfterBreak="0">
     <w:nsid w:val="3F207AD5"/>
     <w:multiLevelType w:val="hybridMultilevel"/>
     <w:tmpl w:val="97EC9F04"/>
@@ -6688,7 +6820,7 @@
       </w:pPr>
     </w:lvl>
   </w:abstractNum>
-  <w:abstractNum w:abstractNumId="9" w15:restartNumberingAfterBreak="0">
+  <w:abstractNum w:abstractNumId="10" w15:restartNumberingAfterBreak="0">
     <w:nsid w:val="42092034"/>
     <w:multiLevelType w:val="hybridMultilevel"/>
     <w:tmpl w:val="9B48816E"/>
@@ -6777,7 +6909,7 @@
       </w:pPr>
     </w:lvl>
   </w:abstractNum>
-  <w:abstractNum w:abstractNumId="10" w15:restartNumberingAfterBreak="0">
+  <w:abstractNum w:abstractNumId="11" w15:restartNumberingAfterBreak="0">
     <w:nsid w:val="460F722B"/>
     <w:multiLevelType w:val="multilevel"/>
     <w:tmpl w:val="9B48816E"/>
@@ -6866,7 +6998,7 @@
       </w:pPr>
     </w:lvl>
   </w:abstractNum>
-  <w:abstractNum w:abstractNumId="11" w15:restartNumberingAfterBreak="0">
+  <w:abstractNum w:abstractNumId="12" w15:restartNumberingAfterBreak="0">
     <w:nsid w:val="4ED75B1C"/>
     <w:multiLevelType w:val="hybridMultilevel"/>
     <w:tmpl w:val="5BFA130E"/>
@@ -6958,7 +7090,7 @@
       </w:pPr>
     </w:lvl>
   </w:abstractNum>
-  <w:abstractNum w:abstractNumId="12" w15:restartNumberingAfterBreak="0">
+  <w:abstractNum w:abstractNumId="13" w15:restartNumberingAfterBreak="0">
     <w:nsid w:val="71290D06"/>
     <w:multiLevelType w:val="hybridMultilevel"/>
     <w:tmpl w:val="BE2A0BEC"/>
@@ -7047,7 +7179,7 @@
       </w:pPr>
     </w:lvl>
   </w:abstractNum>
-  <w:abstractNum w:abstractNumId="13" w15:restartNumberingAfterBreak="0">
+  <w:abstractNum w:abstractNumId="14" w15:restartNumberingAfterBreak="0">
     <w:nsid w:val="743E3058"/>
     <w:multiLevelType w:val="hybridMultilevel"/>
     <w:tmpl w:val="A19A1DB4"/>
@@ -7136,7 +7268,7 @@
       </w:pPr>
     </w:lvl>
   </w:abstractNum>
-  <w:abstractNum w:abstractNumId="14" w15:restartNumberingAfterBreak="0">
+  <w:abstractNum w:abstractNumId="15" w15:restartNumberingAfterBreak="0">
     <w:nsid w:val="7A42761D"/>
     <w:multiLevelType w:val="hybridMultilevel"/>
     <w:tmpl w:val="A5683704"/>
@@ -7223,49 +7355,52 @@
     </w:lvl>
   </w:abstractNum>
   <w:num w:numId="1" w16cid:durableId="462308962">
+    <w:abstractNumId w:val="3"/>
+  </w:num>
+  <w:num w:numId="2" w16cid:durableId="755904301">
+    <w:abstractNumId w:val="15"/>
+  </w:num>
+  <w:num w:numId="3" w16cid:durableId="2082438615">
+    <w:abstractNumId w:val="12"/>
+  </w:num>
+  <w:num w:numId="4" w16cid:durableId="1216431596">
+    <w:abstractNumId w:val="14"/>
+  </w:num>
+  <w:num w:numId="5" w16cid:durableId="447895616">
+    <w:abstractNumId w:val="10"/>
+  </w:num>
+  <w:num w:numId="6" w16cid:durableId="2086804304">
+    <w:abstractNumId w:val="13"/>
+  </w:num>
+  <w:num w:numId="7" w16cid:durableId="971594409">
+    <w:abstractNumId w:val="9"/>
+  </w:num>
+  <w:num w:numId="8" w16cid:durableId="759178058">
+    <w:abstractNumId w:val="11"/>
+  </w:num>
+  <w:num w:numId="9" w16cid:durableId="2088916891">
+    <w:abstractNumId w:val="8"/>
+  </w:num>
+  <w:num w:numId="10" w16cid:durableId="640235727">
     <w:abstractNumId w:val="2"/>
   </w:num>
-  <w:num w:numId="2" w16cid:durableId="755904301">
-    <w:abstractNumId w:val="14"/>
+  <w:num w:numId="11" w16cid:durableId="699744602">
+    <w:abstractNumId w:val="1"/>
   </w:num>
-  <w:num w:numId="3" w16cid:durableId="2082438615">
-    <w:abstractNumId w:val="11"/>
+  <w:num w:numId="12" w16cid:durableId="863250974">
+    <w:abstractNumId w:val="4"/>
   </w:num>
-  <w:num w:numId="4" w16cid:durableId="1216431596">
-    <w:abstractNumId w:val="13"/>
+  <w:num w:numId="13" w16cid:durableId="1438528241">
+    <w:abstractNumId w:val="6"/>
   </w:num>
-  <w:num w:numId="5" w16cid:durableId="447895616">
-    <w:abstractNumId w:val="9"/>
-  </w:num>
-  <w:num w:numId="6" w16cid:durableId="2086804304">
-    <w:abstractNumId w:val="12"/>
-  </w:num>
-  <w:num w:numId="7" w16cid:durableId="971594409">
-    <w:abstractNumId w:val="8"/>
-  </w:num>
-  <w:num w:numId="8" w16cid:durableId="759178058">
-    <w:abstractNumId w:val="10"/>
-  </w:num>
-  <w:num w:numId="9" w16cid:durableId="2088916891">
+  <w:num w:numId="14" w16cid:durableId="1857696715">
     <w:abstractNumId w:val="7"/>
   </w:num>
-  <w:num w:numId="10" w16cid:durableId="640235727">
-    <w:abstractNumId w:val="1"/>
-  </w:num>
-  <w:num w:numId="11" w16cid:durableId="699744602">
-    <w:abstractNumId w:val="0"/>
-  </w:num>
-  <w:num w:numId="12" w16cid:durableId="863250974">
-    <w:abstractNumId w:val="3"/>
-  </w:num>
-  <w:num w:numId="13" w16cid:durableId="1438528241">
+  <w:num w:numId="15" w16cid:durableId="493226471">
     <w:abstractNumId w:val="5"/>
   </w:num>
-  <w:num w:numId="14" w16cid:durableId="1857696715">
-    <w:abstractNumId w:val="6"/>
-  </w:num>
-  <w:num w:numId="15" w16cid:durableId="493226471">
-    <w:abstractNumId w:val="4"/>
+  <w:num w:numId="16" w16cid:durableId="1061683246">
+    <w:abstractNumId w:val="0"/>
   </w:num>
 </w:numbering>
 </file>
@@ -7878,6 +8013,30 @@
       <w:szCs w:val="16"/>
     </w:rPr>
   </w:style>
+  <w:style w:type="character" w:styleId="FollowedHyperlink">
+    <w:name w:val="FollowedHyperlink"/>
+    <w:basedOn w:val="DefaultParagraphFont"/>
+    <w:uiPriority w:val="99"/>
+    <w:semiHidden/>
+    <w:unhideWhenUsed/>
+    <w:rsid w:val="00F1372B"/>
+    <w:rPr>
+      <w:color w:val="954F72" w:themeColor="followedHyperlink"/>
+      <w:u w:val="single"/>
+    </w:rPr>
+  </w:style>
+  <w:style w:type="character" w:styleId="UnresolvedMention">
+    <w:name w:val="Unresolved Mention"/>
+    <w:basedOn w:val="DefaultParagraphFont"/>
+    <w:uiPriority w:val="99"/>
+    <w:semiHidden/>
+    <w:unhideWhenUsed/>
+    <w:rsid w:val="00E3250B"/>
+    <w:rPr>
+      <w:color w:val="605E5C"/>
+      <w:shd w:val="clear" w:color="auto" w:fill="E1DFDD"/>
+    </w:rPr>
+  </w:style>
 </w:styles>
 </file>
 

</xml_diff>